<commit_message>
Updated documentation for sprint 2
</commit_message>
<xml_diff>
--- a/documentation/src/withdrive_design_document.docx
+++ b/documentation/src/withdrive_design_document.docx
@@ -420,7 +420,7 @@
             </w:rPr>
             <w:fldChar w:fldCharType="separate"/>
           </w:r>
-          <w:hyperlink w:anchor="_Toc84410746" w:history="1">
+          <w:hyperlink w:anchor="_Toc84451173" w:history="1">
             <w:r>
               <w:rPr>
                 <w:rStyle w:val="Hyperlink"/>
@@ -456,7 +456,7 @@
                 <w:sz w:val="32"/>
                 <w:szCs w:val="36"/>
               </w:rPr>
-              <w:instrText xml:space="preserve"> PAGEREF _Toc84410746 \h </w:instrText>
+              <w:instrText xml:space="preserve"> PAGEREF _Toc84451173 \h </w:instrText>
             </w:r>
             <w:r>
               <w:rPr>
@@ -510,7 +510,7 @@
               <w:lang w:eastAsia="en-GB"/>
             </w:rPr>
           </w:pPr>
-          <w:hyperlink w:anchor="_Toc84410747" w:history="1">
+          <w:hyperlink w:anchor="_Toc84451174" w:history="1">
             <w:r>
               <w:rPr>
                 <w:rStyle w:val="Hyperlink"/>
@@ -546,7 +546,7 @@
                 <w:sz w:val="24"/>
                 <w:szCs w:val="36"/>
               </w:rPr>
-              <w:instrText xml:space="preserve"> PAGEREF _Toc84410747 \h </w:instrText>
+              <w:instrText xml:space="preserve"> PAGEREF _Toc84451174 \h </w:instrText>
             </w:r>
             <w:r>
               <w:rPr>
@@ -602,7 +602,7 @@
               <w:lang w:eastAsia="en-GB"/>
             </w:rPr>
           </w:pPr>
-          <w:hyperlink w:anchor="_Toc84410748" w:history="1">
+          <w:hyperlink w:anchor="_Toc84451175" w:history="1">
             <w:r>
               <w:rPr>
                 <w:rStyle w:val="Hyperlink"/>
@@ -638,7 +638,7 @@
                 <w:sz w:val="32"/>
                 <w:szCs w:val="36"/>
               </w:rPr>
-              <w:instrText xml:space="preserve"> PAGEREF _Toc84410748 \h </w:instrText>
+              <w:instrText xml:space="preserve"> PAGEREF _Toc84451175 \h </w:instrText>
             </w:r>
             <w:r>
               <w:rPr>
@@ -692,7 +692,7 @@
               <w:lang w:eastAsia="en-GB"/>
             </w:rPr>
           </w:pPr>
-          <w:hyperlink w:anchor="_Toc84410749" w:history="1">
+          <w:hyperlink w:anchor="_Toc84451176" w:history="1">
             <w:r>
               <w:rPr>
                 <w:rStyle w:val="Hyperlink"/>
@@ -728,7 +728,7 @@
                 <w:sz w:val="24"/>
                 <w:szCs w:val="36"/>
               </w:rPr>
-              <w:instrText xml:space="preserve"> PAGEREF _Toc84410749 \h </w:instrText>
+              <w:instrText xml:space="preserve"> PAGEREF _Toc84451176 \h </w:instrText>
             </w:r>
             <w:r>
               <w:rPr>
@@ -782,7 +782,7 @@
               <w:lang w:eastAsia="en-GB"/>
             </w:rPr>
           </w:pPr>
-          <w:hyperlink w:anchor="_Toc84410750" w:history="1">
+          <w:hyperlink w:anchor="_Toc84451177" w:history="1">
             <w:r>
               <w:rPr>
                 <w:rStyle w:val="Hyperlink"/>
@@ -818,7 +818,7 @@
                 <w:sz w:val="24"/>
                 <w:szCs w:val="36"/>
               </w:rPr>
-              <w:instrText xml:space="preserve"> PAGEREF _Toc84410750 \h </w:instrText>
+              <w:instrText xml:space="preserve"> PAGEREF _Toc84451177 \h </w:instrText>
             </w:r>
             <w:r>
               <w:rPr>
@@ -872,7 +872,7 @@
               <w:lang w:eastAsia="en-GB"/>
             </w:rPr>
           </w:pPr>
-          <w:hyperlink w:anchor="_Toc84410751" w:history="1">
+          <w:hyperlink w:anchor="_Toc84451178" w:history="1">
             <w:r>
               <w:rPr>
                 <w:rStyle w:val="Hyperlink"/>
@@ -908,7 +908,7 @@
                 <w:sz w:val="24"/>
                 <w:szCs w:val="36"/>
               </w:rPr>
-              <w:instrText xml:space="preserve"> PAGEREF _Toc84410751 \h </w:instrText>
+              <w:instrText xml:space="preserve"> PAGEREF _Toc84451178 \h </w:instrText>
             </w:r>
             <w:r>
               <w:rPr>
@@ -959,11 +959,12 @@
               <w:bCs w:val="0"/>
               <w:smallCaps w:val="0"/>
               <w:noProof/>
-              <w:szCs w:val="22"/>
+              <w:sz w:val="32"/>
+              <w:szCs w:val="32"/>
               <w:lang w:eastAsia="en-GB"/>
             </w:rPr>
           </w:pPr>
-          <w:hyperlink w:anchor="_Toc84410752" w:history="1">
+          <w:hyperlink w:anchor="_Toc84451179" w:history="1">
             <w:r>
               <w:rPr>
                 <w:rStyle w:val="Hyperlink"/>
@@ -999,7 +1000,7 @@
                 <w:sz w:val="32"/>
                 <w:szCs w:val="36"/>
               </w:rPr>
-              <w:instrText xml:space="preserve"> PAGEREF _Toc84410752 \h </w:instrText>
+              <w:instrText xml:space="preserve"> PAGEREF _Toc84451179 \h </w:instrText>
             </w:r>
             <w:r>
               <w:rPr>
@@ -1025,7 +1026,7 @@
                 <w:sz w:val="32"/>
                 <w:szCs w:val="36"/>
               </w:rPr>
-              <w:t>7</w:t>
+              <w:t>8</w:t>
             </w:r>
             <w:r>
               <w:rPr>
@@ -1124,7 +1125,7 @@
           <w:rFonts w:ascii="Times New Roman" w:hAnsi="Times New Roman" w:cs="Times New Roman"/>
         </w:rPr>
       </w:pPr>
-      <w:bookmarkStart w:id="0" w:name="_Toc84410746"/>
+      <w:bookmarkStart w:id="0" w:name="_Toc84451173"/>
       <w:r>
         <w:rPr>
           <w:rFonts w:ascii="Times New Roman" w:hAnsi="Times New Roman" w:cs="Times New Roman"/>
@@ -1161,7 +1162,7 @@
           <w:szCs w:val="24"/>
         </w:rPr>
       </w:pPr>
-      <w:bookmarkStart w:id="1" w:name="_Toc84410747"/>
+      <w:bookmarkStart w:id="1" w:name="_Toc84451174"/>
       <w:r>
         <w:rPr>
           <w:rFonts w:ascii="Times New Roman" w:hAnsi="Times New Roman" w:cs="Times New Roman"/>
@@ -1258,7 +1259,7 @@
           <w:rFonts w:ascii="Times New Roman" w:hAnsi="Times New Roman" w:cs="Times New Roman"/>
         </w:rPr>
       </w:pPr>
-      <w:bookmarkStart w:id="2" w:name="_Toc84410748"/>
+      <w:bookmarkStart w:id="2" w:name="_Toc84451175"/>
       <w:r>
         <w:rPr>
           <w:rFonts w:ascii="Times New Roman" w:hAnsi="Times New Roman" w:cs="Times New Roman"/>
@@ -1302,7 +1303,7 @@
           <w:szCs w:val="24"/>
         </w:rPr>
       </w:pPr>
-      <w:bookmarkStart w:id="3" w:name="_Toc84410749"/>
+      <w:bookmarkStart w:id="3" w:name="_Toc84451176"/>
       <w:r>
         <w:rPr>
           <w:rFonts w:ascii="Times New Roman" w:hAnsi="Times New Roman" w:cs="Times New Roman"/>
@@ -2019,18 +2020,32 @@
           <w:sz w:val="24"/>
           <w:szCs w:val="22"/>
         </w:rPr>
-        <w:t xml:space="preserve">as well as to adhere to the Single responsibility principle. Each component therefore consists of a controller, </w:t>
-      </w:r>
-      <w:proofErr w:type="gramStart"/>
-      <w:r>
-        <w:rPr>
-          <w:rFonts w:ascii="Times New Roman" w:hAnsi="Times New Roman"/>
-          <w:sz w:val="24"/>
-          <w:szCs w:val="22"/>
-        </w:rPr>
-        <w:t>service</w:t>
-      </w:r>
-      <w:proofErr w:type="gramEnd"/>
+        <w:t xml:space="preserve">as well as to adhere to the Single responsibility principle. Each component therefore consists of a </w:t>
+      </w:r>
+      <w:r>
+        <w:rPr>
+          <w:rFonts w:ascii="Times New Roman" w:hAnsi="Times New Roman"/>
+          <w:sz w:val="24"/>
+          <w:szCs w:val="22"/>
+        </w:rPr>
+        <w:t>C</w:t>
+      </w:r>
+      <w:r>
+        <w:rPr>
+          <w:rFonts w:ascii="Times New Roman" w:hAnsi="Times New Roman"/>
+          <w:sz w:val="24"/>
+          <w:szCs w:val="22"/>
+        </w:rPr>
+        <w:t xml:space="preserve">ontroller, </w:t>
+      </w:r>
+      <w:r>
+        <w:rPr>
+          <w:rFonts w:ascii="Times New Roman" w:hAnsi="Times New Roman"/>
+          <w:sz w:val="24"/>
+          <w:szCs w:val="22"/>
+        </w:rPr>
+        <w:t>Service,</w:t>
+      </w:r>
       <w:r>
         <w:rPr>
           <w:rFonts w:ascii="Times New Roman" w:hAnsi="Times New Roman"/>
@@ -2321,7 +2336,7 @@
           <w:szCs w:val="24"/>
         </w:rPr>
       </w:pPr>
-      <w:bookmarkStart w:id="4" w:name="_Toc84410750"/>
+      <w:bookmarkStart w:id="4" w:name="_Toc84451177"/>
       <w:r>
         <w:rPr>
           <w:rFonts w:ascii="Times New Roman" w:hAnsi="Times New Roman" w:cs="Times New Roman"/>
@@ -2624,7 +2639,7 @@
           <w:szCs w:val="24"/>
         </w:rPr>
       </w:pPr>
-      <w:bookmarkStart w:id="5" w:name="_Toc84410751"/>
+      <w:bookmarkStart w:id="5" w:name="_Toc84451178"/>
       <w:r>
         <w:rPr>
           <w:rFonts w:ascii="Times New Roman" w:hAnsi="Times New Roman" w:cs="Times New Roman"/>
@@ -2673,24 +2688,37 @@
           <w:szCs w:val="22"/>
         </w:rPr>
       </w:pPr>
-    </w:p>
-    <w:p>
-      <w:pPr>
-        <w:spacing w:line="360" w:lineRule="auto"/>
-        <w:ind w:firstLine="720"/>
-        <w:rPr>
-          <w:rFonts w:ascii="Times New Roman" w:hAnsi="Times New Roman"/>
-          <w:sz w:val="24"/>
-          <w:szCs w:val="22"/>
-        </w:rPr>
-      </w:pPr>
-      <w:r>
-        <w:rPr>
-          <w:rFonts w:ascii="Times New Roman" w:hAnsi="Times New Roman"/>
-          <w:sz w:val="24"/>
-          <w:szCs w:val="22"/>
-        </w:rPr>
-        <w:t>A universally unique identifier (UUID) is a </w:t>
+      <w:r>
+        <w:rPr>
+          <w:rFonts w:ascii="Times New Roman" w:hAnsi="Times New Roman"/>
+          <w:sz w:val="24"/>
+          <w:szCs w:val="22"/>
+        </w:rPr>
+        <w:t>The</w:t>
+      </w:r>
+      <w:r>
+        <w:rPr>
+          <w:rFonts w:ascii="Times New Roman" w:hAnsi="Times New Roman"/>
+          <w:sz w:val="24"/>
+          <w:szCs w:val="22"/>
+        </w:rPr>
+        <w:t> universally</w:t>
+      </w:r>
+      <w:r>
+        <w:rPr>
+          <w:rFonts w:ascii="Times New Roman" w:hAnsi="Times New Roman"/>
+          <w:sz w:val="24"/>
+          <w:szCs w:val="22"/>
+        </w:rPr>
+        <w:t xml:space="preserve"> </w:t>
+      </w:r>
+      <w:r>
+        <w:rPr>
+          <w:rFonts w:ascii="Times New Roman" w:hAnsi="Times New Roman"/>
+          <w:sz w:val="24"/>
+          <w:szCs w:val="22"/>
+        </w:rPr>
+        <w:t>unique identifier (UUID) is a </w:t>
       </w:r>
       <w:hyperlink r:id="rId13" w:tooltip="128-bit" w:history="1">
         <w:r>
@@ -2710,6 +2738,14 @@
         </w:rPr>
         <w:t> </w:t>
       </w:r>
+      <w:r>
+        <w:rPr>
+          <w:rFonts w:ascii="Times New Roman" w:hAnsi="Times New Roman"/>
+          <w:sz w:val="24"/>
+          <w:szCs w:val="22"/>
+        </w:rPr>
+        <w:t>‘</w:t>
+      </w:r>
       <w:hyperlink r:id="rId14" w:tooltip="Nominal number" w:history="1">
         <w:r>
           <w:rPr>
@@ -2726,7 +2762,31 @@
           <w:sz w:val="24"/>
           <w:szCs w:val="22"/>
         </w:rPr>
-        <w:t> used for information in computer systems.</w:t>
+        <w:t>’ that is</w:t>
+      </w:r>
+      <w:r>
+        <w:rPr>
+          <w:rFonts w:ascii="Times New Roman" w:hAnsi="Times New Roman"/>
+          <w:sz w:val="24"/>
+          <w:szCs w:val="22"/>
+        </w:rPr>
+        <w:t xml:space="preserve"> used for information </w:t>
+      </w:r>
+      <w:r>
+        <w:rPr>
+          <w:rFonts w:ascii="Times New Roman" w:hAnsi="Times New Roman"/>
+          <w:sz w:val="24"/>
+          <w:szCs w:val="22"/>
+        </w:rPr>
+        <w:t xml:space="preserve">tagging </w:t>
+      </w:r>
+      <w:r>
+        <w:rPr>
+          <w:rFonts w:ascii="Times New Roman" w:hAnsi="Times New Roman"/>
+          <w:sz w:val="24"/>
+          <w:szCs w:val="22"/>
+        </w:rPr>
+        <w:t>in computer systems.</w:t>
       </w:r>
       <w:r>
         <w:rPr>
@@ -2742,7 +2802,79 @@
           <w:sz w:val="24"/>
           <w:szCs w:val="22"/>
         </w:rPr>
-        <w:t xml:space="preserve">Thus, anyone can create a UUID and use it to identify something with near certainty that the identifier does not duplicate one that has already been, or will be, created to identify something else. Information </w:t>
+        <w:t>A</w:t>
+      </w:r>
+      <w:r>
+        <w:rPr>
+          <w:rFonts w:ascii="Times New Roman" w:hAnsi="Times New Roman"/>
+          <w:sz w:val="24"/>
+          <w:szCs w:val="22"/>
+        </w:rPr>
+        <w:t xml:space="preserve"> UUID </w:t>
+      </w:r>
+      <w:r>
+        <w:rPr>
+          <w:rFonts w:ascii="Times New Roman" w:hAnsi="Times New Roman"/>
+          <w:sz w:val="24"/>
+          <w:szCs w:val="22"/>
+        </w:rPr>
+        <w:t xml:space="preserve">can be used </w:t>
+      </w:r>
+      <w:r>
+        <w:rPr>
+          <w:rFonts w:ascii="Times New Roman" w:hAnsi="Times New Roman"/>
+          <w:sz w:val="24"/>
+          <w:szCs w:val="22"/>
+        </w:rPr>
+        <w:t xml:space="preserve">to identify something with near certainty that the identifier </w:t>
+      </w:r>
+      <w:r>
+        <w:rPr>
+          <w:rFonts w:ascii="Times New Roman" w:hAnsi="Times New Roman"/>
+          <w:sz w:val="24"/>
+          <w:szCs w:val="22"/>
+        </w:rPr>
+        <w:t>will</w:t>
+      </w:r>
+      <w:r>
+        <w:rPr>
+          <w:rFonts w:ascii="Times New Roman" w:hAnsi="Times New Roman"/>
+          <w:sz w:val="24"/>
+          <w:szCs w:val="22"/>
+        </w:rPr>
+        <w:t xml:space="preserve"> not </w:t>
+      </w:r>
+      <w:r>
+        <w:rPr>
+          <w:rFonts w:ascii="Times New Roman" w:hAnsi="Times New Roman"/>
+          <w:sz w:val="24"/>
+          <w:szCs w:val="22"/>
+        </w:rPr>
+        <w:t xml:space="preserve">be </w:t>
+      </w:r>
+      <w:r>
+        <w:rPr>
+          <w:rFonts w:ascii="Times New Roman" w:hAnsi="Times New Roman"/>
+          <w:sz w:val="24"/>
+          <w:szCs w:val="22"/>
+        </w:rPr>
+        <w:t>duplicate</w:t>
+      </w:r>
+      <w:r>
+        <w:rPr>
+          <w:rFonts w:ascii="Times New Roman" w:hAnsi="Times New Roman"/>
+          <w:sz w:val="24"/>
+          <w:szCs w:val="22"/>
+        </w:rPr>
+        <w:t xml:space="preserve">d if </w:t>
+      </w:r>
+      <w:r>
+        <w:rPr>
+          <w:rFonts w:ascii="Times New Roman" w:hAnsi="Times New Roman"/>
+          <w:sz w:val="24"/>
+          <w:szCs w:val="22"/>
+        </w:rPr>
+        <w:t xml:space="preserve">created to identify something else. Information </w:t>
       </w:r>
       <w:r>
         <w:rPr>
@@ -2768,6 +2900,30 @@
           <w:szCs w:val="22"/>
         </w:rPr>
         <w:footnoteReference w:id="2"/>
+      </w:r>
+      <w:r>
+        <w:rPr>
+          <w:rFonts w:ascii="Times New Roman" w:hAnsi="Times New Roman"/>
+          <w:sz w:val="24"/>
+          <w:szCs w:val="22"/>
+        </w:rPr>
+        <w:t xml:space="preserve"> As UUID’s are unique </w:t>
+      </w:r>
+      <w:r>
+        <w:rPr>
+          <w:rFonts w:ascii="Times New Roman" w:hAnsi="Times New Roman"/>
+          <w:sz w:val="24"/>
+          <w:szCs w:val="22"/>
+        </w:rPr>
+        <w:t>and</w:t>
+      </w:r>
+      <w:r>
+        <w:rPr>
+          <w:rFonts w:ascii="Times New Roman" w:hAnsi="Times New Roman"/>
+          <w:sz w:val="24"/>
+          <w:szCs w:val="22"/>
+        </w:rPr>
+        <w:t xml:space="preserve"> due to their length and randomness are ideally harder to guess.</w:t>
       </w:r>
     </w:p>
     <w:p>
@@ -2780,26 +2936,6 @@
           <w:szCs w:val="22"/>
         </w:rPr>
       </w:pPr>
-    </w:p>
-    <w:p>
-      <w:pPr>
-        <w:spacing w:line="360" w:lineRule="auto"/>
-        <w:rPr>
-          <w:rFonts w:ascii="Times New Roman" w:hAnsi="Times New Roman"/>
-          <w:sz w:val="24"/>
-          <w:szCs w:val="22"/>
-        </w:rPr>
-      </w:pPr>
-      <w:r>
-        <w:rPr>
-          <w:rFonts w:ascii="Times New Roman" w:hAnsi="Times New Roman"/>
-          <w:b/>
-          <w:bCs/>
-          <w:sz w:val="24"/>
-          <w:szCs w:val="22"/>
-        </w:rPr>
-        <w:tab/>
-      </w:r>
       <w:r>
         <w:rPr>
           <w:rFonts w:ascii="Times New Roman" w:hAnsi="Times New Roman"/>
@@ -2858,10 +2994,7 @@
       </w:r>
       <w:r>
         <w:rPr>
-          <w:rStyle w:val="FootnoteReference"/>
-          <w:rFonts w:ascii="Times New Roman" w:hAnsi="Times New Roman"/>
-          <w:sz w:val="24"/>
-          <w:szCs w:val="22"/>
+          <w:vertAlign w:val="superscript"/>
         </w:rPr>
         <w:footnoteReference w:id="3"/>
       </w:r>
@@ -2874,12 +3007,6 @@
         <w:t xml:space="preserve"> As an example if records do not use UUID’s, and instead are identified using int’s or long’s then this exposes a glaring security issue.</w:t>
       </w:r>
       <w:r>
-        <w:rPr>
-          <w:rStyle w:val="FootnoteReference"/>
-          <w:rFonts w:ascii="Times New Roman" w:hAnsi="Times New Roman"/>
-          <w:sz w:val="24"/>
-          <w:szCs w:val="22"/>
-        </w:rPr>
         <w:footnoteReference w:id="4"/>
       </w:r>
       <w:r>
@@ -2888,16 +3015,26 @@
           <w:sz w:val="24"/>
           <w:szCs w:val="22"/>
         </w:rPr>
-        <w:t xml:space="preserve"> Say if the URL for a necessary get request for an user with id 0 is ‘</w:t>
+        <w:t xml:space="preserve"> Say if the URL for a necessary get request for an user with </w:t>
+      </w:r>
+      <w:r>
+        <w:rPr>
+          <w:rFonts w:ascii="Times New Roman" w:hAnsi="Times New Roman"/>
+          <w:sz w:val="24"/>
+          <w:szCs w:val="22"/>
+        </w:rPr>
+        <w:t>ID</w:t>
+      </w:r>
+      <w:r>
+        <w:rPr>
+          <w:rFonts w:ascii="Times New Roman" w:hAnsi="Times New Roman"/>
+          <w:sz w:val="24"/>
+          <w:szCs w:val="22"/>
+        </w:rPr>
+        <w:t xml:space="preserve"> 0 is ‘</w:t>
       </w:r>
       <w:hyperlink r:id="rId15" w:history="1">
         <w:r>
-          <w:rPr>
-            <w:rStyle w:val="Hyperlink"/>
-            <w:rFonts w:ascii="Times New Roman" w:hAnsi="Times New Roman"/>
-            <w:sz w:val="24"/>
-            <w:szCs w:val="22"/>
-          </w:rPr>
           <w:t>http://localhost:8080/user/0</w:t>
         </w:r>
       </w:hyperlink>
@@ -2913,86 +3050,290 @@
     <w:p>
       <w:pPr>
         <w:spacing w:line="360" w:lineRule="auto"/>
-        <w:rPr>
-          <w:rFonts w:ascii="Times New Roman" w:hAnsi="Times New Roman"/>
-          <w:sz w:val="24"/>
-          <w:szCs w:val="22"/>
-        </w:rPr>
-      </w:pPr>
+        <w:ind w:firstLine="720"/>
+        <w:rPr>
+          <w:rFonts w:ascii="Times New Roman" w:hAnsi="Times New Roman"/>
+          <w:sz w:val="24"/>
+          <w:szCs w:val="22"/>
+        </w:rPr>
+      </w:pPr>
+      <w:r>
+        <w:rPr>
+          <w:rFonts w:ascii="Times New Roman" w:hAnsi="Times New Roman"/>
+          <w:sz w:val="24"/>
+          <w:szCs w:val="22"/>
+        </w:rPr>
+        <w:br/>
+        <w:t xml:space="preserve"> </w:t>
+      </w:r>
+      <w:r>
+        <w:rPr>
+          <w:rFonts w:ascii="Times New Roman" w:hAnsi="Times New Roman"/>
+          <w:sz w:val="24"/>
+          <w:szCs w:val="22"/>
+        </w:rPr>
+        <w:tab/>
+      </w:r>
+      <w:r>
+        <w:rPr>
+          <w:rFonts w:ascii="Times New Roman" w:hAnsi="Times New Roman"/>
+          <w:sz w:val="24"/>
+          <w:szCs w:val="22"/>
+        </w:rPr>
+        <w:t xml:space="preserve">A user with malicious intent could potentially access another user’s data by changing the 0 in the URL to a 1 and so on. And as a result, </w:t>
+      </w:r>
+      <w:r>
+        <w:rPr>
+          <w:rFonts w:ascii="Times New Roman" w:hAnsi="Times New Roman"/>
+          <w:sz w:val="24"/>
+          <w:szCs w:val="22"/>
+        </w:rPr>
+        <w:t xml:space="preserve">they </w:t>
+      </w:r>
+      <w:r>
+        <w:rPr>
+          <w:rFonts w:ascii="Times New Roman" w:hAnsi="Times New Roman"/>
+          <w:sz w:val="24"/>
+          <w:szCs w:val="22"/>
+        </w:rPr>
+        <w:t xml:space="preserve">could make HTTPS calls </w:t>
+      </w:r>
+      <w:r>
+        <w:rPr>
+          <w:rFonts w:ascii="Times New Roman" w:hAnsi="Times New Roman"/>
+          <w:sz w:val="24"/>
+          <w:szCs w:val="22"/>
+        </w:rPr>
+        <w:t xml:space="preserve">and requests on other </w:t>
+      </w:r>
+      <w:r>
+        <w:rPr>
+          <w:rFonts w:ascii="Times New Roman" w:hAnsi="Times New Roman"/>
+          <w:sz w:val="24"/>
+          <w:szCs w:val="22"/>
+        </w:rPr>
+        <w:t>users’</w:t>
+      </w:r>
+      <w:r>
+        <w:rPr>
+          <w:rFonts w:ascii="Times New Roman" w:hAnsi="Times New Roman"/>
+          <w:sz w:val="24"/>
+          <w:szCs w:val="22"/>
+        </w:rPr>
+        <w:t xml:space="preserve"> profiles</w:t>
+      </w:r>
+      <w:r>
+        <w:rPr>
+          <w:rFonts w:ascii="Times New Roman" w:hAnsi="Times New Roman"/>
+          <w:sz w:val="24"/>
+          <w:szCs w:val="22"/>
+        </w:rPr>
+        <w:t xml:space="preserve">. Therefore, an option to counteract this is by using UUID’s for interaction between the front-end and the rest points to the </w:t>
+      </w:r>
+      <w:r>
+        <w:rPr>
+          <w:rFonts w:ascii="Times New Roman" w:hAnsi="Times New Roman"/>
+          <w:sz w:val="24"/>
+          <w:szCs w:val="22"/>
+        </w:rPr>
+        <w:t>back end</w:t>
+      </w:r>
+      <w:r>
+        <w:rPr>
+          <w:rFonts w:ascii="Times New Roman" w:hAnsi="Times New Roman"/>
+          <w:sz w:val="24"/>
+          <w:szCs w:val="22"/>
+        </w:rPr>
+        <w:t>.</w:t>
+      </w:r>
+      <w:r>
+        <w:rPr>
+          <w:rFonts w:ascii="Times New Roman" w:hAnsi="Times New Roman"/>
+          <w:sz w:val="24"/>
+          <w:szCs w:val="22"/>
+        </w:rPr>
+        <w:t xml:space="preserve"> When UUID’s are utilised in this way, then a malicious user would not be able to </w:t>
+      </w:r>
+      <w:r>
+        <w:rPr>
+          <w:rFonts w:ascii="Times New Roman" w:hAnsi="Times New Roman"/>
+          <w:sz w:val="24"/>
+          <w:szCs w:val="22"/>
+        </w:rPr>
+        <w:t xml:space="preserve">easily </w:t>
+      </w:r>
+      <w:r>
+        <w:rPr>
+          <w:rFonts w:ascii="Times New Roman" w:hAnsi="Times New Roman"/>
+          <w:sz w:val="24"/>
+          <w:szCs w:val="22"/>
+        </w:rPr>
+        <w:t>discern what the next users UUID is as no</w:t>
+      </w:r>
+      <w:r>
+        <w:rPr>
+          <w:rFonts w:ascii="Times New Roman" w:hAnsi="Times New Roman"/>
+          <w:sz w:val="24"/>
+          <w:szCs w:val="22"/>
+        </w:rPr>
+        <w:t xml:space="preserve"> obvious</w:t>
+      </w:r>
+      <w:r>
+        <w:rPr>
+          <w:rFonts w:ascii="Times New Roman" w:hAnsi="Times New Roman"/>
+          <w:sz w:val="24"/>
+          <w:szCs w:val="22"/>
+        </w:rPr>
+        <w:t xml:space="preserve"> pattern is present in the generation. </w:t>
+      </w:r>
+      <w:r>
+        <w:rPr>
+          <w:rFonts w:ascii="Times New Roman" w:hAnsi="Times New Roman"/>
+          <w:sz w:val="24"/>
+          <w:szCs w:val="22"/>
+        </w:rPr>
+        <w:t>As is shown in this example:</w:t>
+      </w:r>
+      <w:r>
+        <w:rPr>
+          <w:rFonts w:ascii="Times New Roman" w:hAnsi="Times New Roman"/>
+          <w:sz w:val="24"/>
+          <w:szCs w:val="22"/>
+        </w:rPr>
+        <w:t xml:space="preserve"> ‘</w:t>
+      </w:r>
+      <w:hyperlink r:id="rId16" w:history="1">
+        <w:r>
+          <w:t>http://localhost:8080/user/</w:t>
+        </w:r>
+      </w:hyperlink>
+      <w:r>
+        <w:t>aaf06f07-8e1b-46c5-9d3a-5610f9eb30ea</w:t>
+      </w:r>
+      <w:r>
+        <w:rPr>
+          <w:rFonts w:ascii="Times New Roman" w:hAnsi="Times New Roman"/>
+          <w:sz w:val="24"/>
+          <w:szCs w:val="22"/>
+        </w:rPr>
+        <w:t>’.</w:t>
+      </w:r>
+      <w:r>
+        <w:rPr>
+          <w:rFonts w:ascii="Times New Roman" w:hAnsi="Times New Roman"/>
+          <w:sz w:val="24"/>
+          <w:szCs w:val="22"/>
+        </w:rPr>
+        <w:t xml:space="preserve"> This essentially refers to the user of id 0. But that is not obvious from the returned path. This is further reinforced when getting a GET request of ID 1</w:t>
+      </w:r>
+      <w:r>
+        <w:rPr>
+          <w:rFonts w:ascii="Times New Roman" w:hAnsi="Times New Roman"/>
+          <w:sz w:val="24"/>
+          <w:szCs w:val="22"/>
+        </w:rPr>
+        <w:t xml:space="preserve">: </w:t>
+      </w:r>
+      <w:r>
+        <w:rPr>
+          <w:rFonts w:ascii="Times New Roman" w:hAnsi="Times New Roman"/>
+          <w:sz w:val="24"/>
+          <w:szCs w:val="22"/>
+        </w:rPr>
+        <w:t>‘</w:t>
+      </w:r>
+      <w:r>
+        <w:t>http://localhost:8080/user/25bce054-29d1-40d9-beb1-1d4788364a2b</w:t>
+      </w:r>
+      <w:r>
+        <w:rPr>
+          <w:rFonts w:ascii="Times New Roman" w:hAnsi="Times New Roman"/>
+          <w:sz w:val="24"/>
+          <w:szCs w:val="22"/>
+        </w:rPr>
+        <w:t>’.</w:t>
+      </w:r>
+      <w:r>
+        <w:rPr>
+          <w:rFonts w:ascii="Times New Roman" w:hAnsi="Times New Roman"/>
+          <w:sz w:val="24"/>
+          <w:szCs w:val="22"/>
+        </w:rPr>
+        <w:t xml:space="preserve"> </w:t>
+      </w:r>
     </w:p>
     <w:p>
       <w:pPr>
         <w:spacing w:line="360" w:lineRule="auto"/>
-        <w:ind w:firstLine="426"/>
-        <w:rPr>
-          <w:rFonts w:ascii="Times New Roman" w:hAnsi="Times New Roman"/>
-          <w:sz w:val="24"/>
-          <w:szCs w:val="22"/>
-        </w:rPr>
-      </w:pPr>
-      <w:r>
-        <w:rPr>
-          <w:rFonts w:ascii="Times New Roman" w:hAnsi="Times New Roman"/>
-          <w:sz w:val="24"/>
-          <w:szCs w:val="22"/>
-        </w:rPr>
-        <w:t xml:space="preserve">A user with malicious intent could potentially access another user’s data by changing the 0 in the URL to a 1 and so on. And as a result, </w:t>
-      </w:r>
-      <w:r>
-        <w:rPr>
-          <w:rFonts w:ascii="Times New Roman" w:hAnsi="Times New Roman"/>
-          <w:sz w:val="24"/>
-          <w:szCs w:val="22"/>
-        </w:rPr>
-        <w:t xml:space="preserve">they </w:t>
-      </w:r>
-      <w:r>
-        <w:rPr>
-          <w:rFonts w:ascii="Times New Roman" w:hAnsi="Times New Roman"/>
-          <w:sz w:val="24"/>
-          <w:szCs w:val="22"/>
-        </w:rPr>
-        <w:t xml:space="preserve">could make HTTPS calls </w:t>
-      </w:r>
-      <w:r>
-        <w:rPr>
-          <w:rFonts w:ascii="Times New Roman" w:hAnsi="Times New Roman"/>
-          <w:sz w:val="24"/>
-          <w:szCs w:val="22"/>
-        </w:rPr>
-        <w:t xml:space="preserve">and requests on other </w:t>
-      </w:r>
-      <w:r>
-        <w:rPr>
-          <w:rFonts w:ascii="Times New Roman" w:hAnsi="Times New Roman"/>
-          <w:sz w:val="24"/>
-          <w:szCs w:val="22"/>
-        </w:rPr>
-        <w:t>users’</w:t>
-      </w:r>
-      <w:r>
-        <w:rPr>
-          <w:rFonts w:ascii="Times New Roman" w:hAnsi="Times New Roman"/>
-          <w:sz w:val="24"/>
-          <w:szCs w:val="22"/>
-        </w:rPr>
-        <w:t xml:space="preserve"> profiles</w:t>
-      </w:r>
-      <w:r>
-        <w:rPr>
-          <w:rFonts w:ascii="Times New Roman" w:hAnsi="Times New Roman"/>
-          <w:sz w:val="24"/>
-          <w:szCs w:val="22"/>
-        </w:rPr>
-        <w:t xml:space="preserve">. Therefore, an option to counteract this is by using UUID’s for interaction between the front-end and the rest points to the </w:t>
-      </w:r>
-      <w:r>
-        <w:rPr>
-          <w:rFonts w:ascii="Times New Roman" w:hAnsi="Times New Roman"/>
-          <w:sz w:val="24"/>
-          <w:szCs w:val="22"/>
-        </w:rPr>
-        <w:t>back end</w:t>
+        <w:ind w:firstLine="720"/>
+        <w:rPr>
+          <w:rFonts w:ascii="Times New Roman" w:hAnsi="Times New Roman"/>
+          <w:sz w:val="24"/>
+          <w:szCs w:val="22"/>
+        </w:rPr>
+      </w:pPr>
+    </w:p>
+    <w:p>
+      <w:pPr>
+        <w:spacing w:line="360" w:lineRule="auto"/>
+        <w:ind w:firstLine="720"/>
+        <w:rPr>
+          <w:rFonts w:ascii="Times New Roman" w:hAnsi="Times New Roman"/>
+          <w:sz w:val="24"/>
+          <w:szCs w:val="22"/>
+        </w:rPr>
+      </w:pPr>
+    </w:p>
+    <w:p>
+      <w:pPr>
+        <w:spacing w:line="360" w:lineRule="auto"/>
+        <w:ind w:firstLine="720"/>
+        <w:rPr>
+          <w:rFonts w:ascii="Times New Roman" w:hAnsi="Times New Roman"/>
+          <w:sz w:val="24"/>
+          <w:szCs w:val="22"/>
+        </w:rPr>
+      </w:pPr>
+      <w:r>
+        <w:rPr>
+          <w:rFonts w:ascii="Times New Roman" w:hAnsi="Times New Roman"/>
+          <w:sz w:val="24"/>
+          <w:szCs w:val="22"/>
+        </w:rPr>
+        <w:lastRenderedPageBreak/>
+        <w:t xml:space="preserve">The use of UUID’s </w:t>
+      </w:r>
+      <w:r>
+        <w:rPr>
+          <w:rFonts w:ascii="Times New Roman" w:hAnsi="Times New Roman"/>
+          <w:sz w:val="24"/>
+          <w:szCs w:val="22"/>
+        </w:rPr>
+        <w:t xml:space="preserve">for this purpose, </w:t>
+      </w:r>
+      <w:r>
+        <w:rPr>
+          <w:rFonts w:ascii="Times New Roman" w:hAnsi="Times New Roman"/>
+          <w:sz w:val="24"/>
+          <w:szCs w:val="22"/>
+        </w:rPr>
+        <w:t>however,</w:t>
+      </w:r>
+      <w:r>
+        <w:rPr>
+          <w:rFonts w:ascii="Times New Roman" w:hAnsi="Times New Roman"/>
+          <w:sz w:val="24"/>
+          <w:szCs w:val="22"/>
+        </w:rPr>
+        <w:t xml:space="preserve"> is not fault proo</w:t>
+      </w:r>
+      <w:r>
+        <w:rPr>
+          <w:rFonts w:ascii="Times New Roman" w:hAnsi="Times New Roman"/>
+          <w:sz w:val="24"/>
+          <w:szCs w:val="22"/>
+        </w:rPr>
+        <w:t>f</w:t>
       </w:r>
       <w:r>
         <w:rPr>
@@ -3008,11 +3349,140 @@
           <w:sz w:val="24"/>
           <w:szCs w:val="22"/>
         </w:rPr>
-        <w:t xml:space="preserve"> When UUID’s are utilised in this way, then a malicious user would not be able to discern what the next users UUID is as no pattern is present in the generation. </w:t>
-      </w:r>
-    </w:p>
-    <w:p>
-      <w:pPr>
+        <w:t xml:space="preserve"> A new way of brute forcing UUID’s is now being applied </w:t>
+      </w:r>
+      <w:r>
+        <w:rPr>
+          <w:rFonts w:ascii="Times New Roman" w:hAnsi="Times New Roman"/>
+          <w:sz w:val="24"/>
+          <w:szCs w:val="22"/>
+        </w:rPr>
+        <w:t>using a method</w:t>
+      </w:r>
+      <w:r>
+        <w:rPr>
+          <w:rFonts w:ascii="Times New Roman" w:hAnsi="Times New Roman"/>
+          <w:sz w:val="24"/>
+          <w:szCs w:val="22"/>
+        </w:rPr>
+        <w:t xml:space="preserve"> called </w:t>
+      </w:r>
+      <w:r>
+        <w:rPr>
+          <w:rFonts w:ascii="Times New Roman" w:hAnsi="Times New Roman"/>
+          <w:sz w:val="24"/>
+          <w:szCs w:val="22"/>
+        </w:rPr>
+        <w:t xml:space="preserve">a </w:t>
+      </w:r>
+      <w:r>
+        <w:rPr>
+          <w:rFonts w:ascii="Times New Roman" w:hAnsi="Times New Roman"/>
+          <w:sz w:val="24"/>
+          <w:szCs w:val="22"/>
+        </w:rPr>
+        <w:t xml:space="preserve">‘Sandwich attack’. Essentially once an attacker knows what kind of </w:t>
+      </w:r>
+      <w:r>
+        <w:rPr>
+          <w:rFonts w:ascii="Times New Roman" w:hAnsi="Times New Roman"/>
+          <w:sz w:val="24"/>
+          <w:szCs w:val="22"/>
+        </w:rPr>
+        <w:t xml:space="preserve">version of UUID </w:t>
+      </w:r>
+      <w:r>
+        <w:rPr>
+          <w:rFonts w:ascii="Times New Roman" w:hAnsi="Times New Roman"/>
+          <w:sz w:val="24"/>
+          <w:szCs w:val="22"/>
+        </w:rPr>
+        <w:t xml:space="preserve">was used for generation, the hacker </w:t>
+      </w:r>
+      <w:r>
+        <w:rPr>
+          <w:rFonts w:ascii="Times New Roman" w:hAnsi="Times New Roman"/>
+          <w:sz w:val="24"/>
+          <w:szCs w:val="22"/>
+        </w:rPr>
+        <w:t xml:space="preserve">can apply the sandwich attack and attempt to brute force a result. This however requires deep </w:t>
+      </w:r>
+      <w:r>
+        <w:rPr>
+          <w:rFonts w:ascii="Times New Roman" w:hAnsi="Times New Roman"/>
+          <w:sz w:val="24"/>
+          <w:szCs w:val="22"/>
+        </w:rPr>
+        <w:t xml:space="preserve">background </w:t>
+      </w:r>
+      <w:r>
+        <w:rPr>
+          <w:rFonts w:ascii="Times New Roman" w:hAnsi="Times New Roman"/>
+          <w:sz w:val="24"/>
+          <w:szCs w:val="22"/>
+        </w:rPr>
+        <w:t>understanding.</w:t>
+      </w:r>
+      <w:r>
+        <w:rPr>
+          <w:rStyle w:val="FootnoteReference"/>
+          <w:rFonts w:ascii="Times New Roman" w:hAnsi="Times New Roman"/>
+          <w:sz w:val="24"/>
+          <w:szCs w:val="22"/>
+        </w:rPr>
+        <w:footnoteReference w:id="5"/>
+      </w:r>
+      <w:r>
+        <w:rPr>
+          <w:rFonts w:ascii="Times New Roman" w:hAnsi="Times New Roman"/>
+          <w:sz w:val="24"/>
+          <w:szCs w:val="22"/>
+        </w:rPr>
+        <w:t xml:space="preserve"> Therefore</w:t>
+      </w:r>
+      <w:r>
+        <w:rPr>
+          <w:rFonts w:ascii="Times New Roman" w:hAnsi="Times New Roman"/>
+          <w:sz w:val="24"/>
+          <w:szCs w:val="22"/>
+        </w:rPr>
+        <w:t xml:space="preserve">, other security solutions should be used in addition to this, but those are to be expanded on </w:t>
+      </w:r>
+      <w:r>
+        <w:rPr>
+          <w:rFonts w:ascii="Times New Roman" w:hAnsi="Times New Roman"/>
+          <w:sz w:val="24"/>
+          <w:szCs w:val="22"/>
+        </w:rPr>
+        <w:t xml:space="preserve">in later iterations of this document. </w:t>
+      </w:r>
+    </w:p>
+    <w:p>
+      <w:pPr>
+        <w:spacing w:line="360" w:lineRule="auto"/>
+        <w:ind w:firstLine="720"/>
+        <w:rPr>
+          <w:rFonts w:ascii="Times New Roman" w:hAnsi="Times New Roman"/>
+          <w:sz w:val="24"/>
+          <w:szCs w:val="22"/>
+        </w:rPr>
+      </w:pPr>
+    </w:p>
+    <w:p>
+      <w:pPr>
+        <w:spacing w:line="360" w:lineRule="auto"/>
+        <w:ind w:firstLine="720"/>
+        <w:rPr>
+          <w:rFonts w:ascii="Times New Roman" w:hAnsi="Times New Roman"/>
+          <w:sz w:val="24"/>
+          <w:szCs w:val="22"/>
+        </w:rPr>
+      </w:pPr>
+    </w:p>
+    <w:p>
+      <w:pPr>
+        <w:spacing w:line="360" w:lineRule="auto"/>
+        <w:ind w:firstLine="720"/>
         <w:rPr>
           <w:rFonts w:ascii="Times New Roman" w:hAnsi="Times New Roman"/>
           <w:sz w:val="24"/>
@@ -3048,7 +3518,7 @@
           <w:rFonts w:ascii="Times New Roman" w:hAnsi="Times New Roman" w:cs="Times New Roman"/>
         </w:rPr>
       </w:pPr>
-      <w:bookmarkStart w:id="6" w:name="_Toc84410752"/>
+      <w:bookmarkStart w:id="6" w:name="_Toc84451179"/>
       <w:r>
         <w:rPr>
           <w:rFonts w:ascii="Times New Roman" w:hAnsi="Times New Roman" w:cs="Times New Roman"/>
@@ -3215,7 +3685,27 @@
           <w:szCs w:val="24"/>
           <w:lang w:eastAsia="en-GB"/>
         </w:rPr>
-        <w:t>https://duo.com/labs/tech-notes/breaking-down-uuids#:~:text=UUIDs%20are%20generally%20used%20for,physical%20hardware%20within%20an%20organization</w:t>
+        <w:t>https://duo.com/labs/tech-notes/breaking-down-uuids</w:t>
+      </w:r>
+      <w:proofErr w:type="gramStart"/>
+      <w:r>
+        <w:rPr>
+          <w:rFonts w:ascii="Times New Roman" w:hAnsi="Times New Roman"/>
+          <w:sz w:val="24"/>
+          <w:szCs w:val="24"/>
+          <w:lang w:eastAsia="en-GB"/>
+        </w:rPr>
+        <w:t>#:~</w:t>
+      </w:r>
+      <w:proofErr w:type="gramEnd"/>
+      <w:r>
+        <w:rPr>
+          <w:rFonts w:ascii="Times New Roman" w:hAnsi="Times New Roman"/>
+          <w:sz w:val="24"/>
+          <w:szCs w:val="24"/>
+          <w:lang w:eastAsia="en-GB"/>
+        </w:rPr>
+        <w:t>:text=UUIDs%20are%20generally%20used%20for,physical%20hardware%20within%20an%20organization</w:t>
       </w:r>
       <w:r>
         <w:rPr>
@@ -3231,54 +3721,63 @@
       <w:pPr>
         <w:pStyle w:val="NormalWeb"/>
         <w:ind w:left="567" w:hanging="567"/>
-      </w:pPr>
-      <w:r>
-        <w:t xml:space="preserve">3. </w:t>
-      </w:r>
-      <w:r>
-        <w:t xml:space="preserve">Team, C. I. (n.d.). </w:t>
-      </w:r>
-      <w:r>
         <w:rPr>
           <w:i/>
           <w:iCs/>
         </w:rPr>
+      </w:pPr>
+      <w:r>
+        <w:t xml:space="preserve">3. </w:t>
+      </w:r>
+      <w:r>
+        <w:t xml:space="preserve">Team, C. I. (n.d.). </w:t>
+      </w:r>
+      <w:r>
+        <w:rPr>
+          <w:i/>
+          <w:iCs/>
+        </w:rPr>
         <w:t>UUID COMMONS</w:t>
       </w:r>
       <w:r>
         <w:t xml:space="preserve">. Commons ID - UUID documentation. Retrieved October 6, 2021, from </w:t>
       </w:r>
       <w:r>
-        <w:fldChar w:fldCharType="begin"/>
-      </w:r>
-      <w:r>
-        <w:instrText xml:space="preserve"> HYPERLINK "</w:instrText>
-      </w:r>
-      <w:r>
-        <w:instrText xml:space="preserve">https://commons.apache.org/sandbox/commons-id/uuid.html. </w:instrText>
+        <w:rPr>
+          <w:i/>
+          <w:iCs/>
+        </w:rPr>
+        <w:t xml:space="preserve">https://commons.apache.org/sandbox/commons-id/uuid.html. </w:t>
       </w:r>
     </w:p>
     <w:p>
       <w:pPr>
         <w:pStyle w:val="NormalWeb"/>
         <w:ind w:left="567" w:hanging="567"/>
-        <w:rPr>
-          <w:rStyle w:val="Hyperlink"/>
-          <w:rFonts w:ascii="Times New Roman" w:hAnsi="Times New Roman"/>
-        </w:rPr>
-      </w:pPr>
-      <w:r>
-        <w:instrText xml:space="preserve">4" </w:instrText>
-      </w:r>
-      <w:r>
-        <w:fldChar w:fldCharType="separate"/>
-      </w:r>
-      <w:r>
-        <w:rPr>
-          <w:rStyle w:val="Hyperlink"/>
-          <w:rFonts w:ascii="Times New Roman" w:hAnsi="Times New Roman"/>
-        </w:rPr>
-        <w:t xml:space="preserve">https://commons.apache.org/sandbox/commons-id/uuid.html. </w:t>
+      </w:pPr>
+      <w:r>
+        <w:t>4.</w:t>
+      </w:r>
+      <w:r>
+        <w:t xml:space="preserve"> </w:t>
+      </w:r>
+      <w:r>
+        <w:rPr>
+          <w:i/>
+          <w:iCs/>
+        </w:rPr>
+        <w:t>Organize your application code in three-tier architecture</w:t>
+      </w:r>
+      <w:r>
+        <w:t xml:space="preserve">. </w:t>
+      </w:r>
+      <w:proofErr w:type="spellStart"/>
+      <w:r>
+        <w:t>OpenClassrooms</w:t>
+      </w:r>
+      <w:proofErr w:type="spellEnd"/>
+      <w:r>
+        <w:t xml:space="preserve">. (2020, July 3). Retrieved October 6, 2021, from https://openclassrooms.com/en/courses/5684146-create-web-applications-efficiently-with-the-spring-boot-mvc-framework/6156961-organize-your-application-code-in-three-tier-architecture. </w:t>
       </w:r>
     </w:p>
     <w:p>
@@ -3287,14 +3786,7 @@
         <w:ind w:left="567" w:hanging="567"/>
       </w:pPr>
       <w:r>
-        <w:rPr>
-          <w:rStyle w:val="Hyperlink"/>
-          <w:rFonts w:ascii="Times New Roman" w:hAnsi="Times New Roman"/>
-        </w:rPr>
-        <w:t>4</w:t>
-      </w:r>
-      <w:r>
-        <w:fldChar w:fldCharType="end"/>
+        <w:t>5.</w:t>
       </w:r>
       <w:r>
         <w:t xml:space="preserve"> </w:t>
@@ -3304,18 +3796,15 @@
           <w:i/>
           <w:iCs/>
         </w:rPr>
-        <w:t>Organize your application code in three-tier architecture</w:t>
-      </w:r>
-      <w:r>
-        <w:t xml:space="preserve">. </w:t>
+        <w:t xml:space="preserve">Security considerations when building an application. </w:t>
       </w:r>
       <w:proofErr w:type="spellStart"/>
       <w:r>
-        <w:t>OpenClassrooms</w:t>
+        <w:t>VerSprite</w:t>
       </w:r>
       <w:proofErr w:type="spellEnd"/>
       <w:r>
-        <w:t xml:space="preserve">. (2020, July 3). Retrieved October 6, 2021, from https://openclassrooms.com/en/courses/5684146-create-web-applications-efficiently-with-the-spring-boot-mvc-framework/6156961-organize-your-application-code-in-three-tier-architecture. </w:t>
+        <w:t xml:space="preserve"> Cybersecurity Consulting Services. (n.d.). Retrieved October 6, 2021, from https://versprite.com/blog/universally-unique-identifiers/.</w:t>
       </w:r>
     </w:p>
     <w:p>
@@ -3549,7 +4038,23 @@
           <w:sz w:val="20"/>
           <w:szCs w:val="20"/>
         </w:rPr>
-        <w:t>Organize your application code in three-tier architecture. OpenClassrooms. (2020, July 3). Retrieved October 6, 2021, from https://openclassrooms.com/en/courses/5684146-create-web-applications-efficiently-with-the-spring-boot-mvc-framework/6156961-organize-your-application-code-in-three-tier-architecture.</w:t>
+        <w:t xml:space="preserve">Organize your application code in three-tier architecture. </w:t>
+      </w:r>
+      <w:proofErr w:type="spellStart"/>
+      <w:r>
+        <w:rPr>
+          <w:sz w:val="20"/>
+          <w:szCs w:val="20"/>
+        </w:rPr>
+        <w:t>OpenClassrooms</w:t>
+      </w:r>
+      <w:proofErr w:type="spellEnd"/>
+      <w:r>
+        <w:rPr>
+          <w:sz w:val="20"/>
+          <w:szCs w:val="20"/>
+        </w:rPr>
+        <w:t>. (2020, July 3). Retrieved October 6, 2021, from https://openclassrooms.com/en/courses/5684146-create-web-applications-efficiently-with-the-spring-boot-mvc-framework/6156961-organize-your-application-code-in-three-tier-architecture.</w:t>
       </w:r>
       <w:r>
         <w:t xml:space="preserve"> </w:t>
@@ -3567,12 +4072,17 @@
         <w:pStyle w:val="FootnoteText"/>
         <w:rPr>
           <w:rFonts w:ascii="Times New Roman" w:hAnsi="Times New Roman"/>
+          <w:sz w:val="18"/>
+          <w:szCs w:val="18"/>
           <w:lang w:eastAsia="en-GB"/>
         </w:rPr>
       </w:pPr>
       <w:r>
         <w:rPr>
           <w:rFonts w:ascii="Times New Roman" w:hAnsi="Times New Roman"/>
+          <w:sz w:val="18"/>
+          <w:szCs w:val="18"/>
+          <w:vertAlign w:val="superscript"/>
           <w:lang w:eastAsia="en-GB"/>
         </w:rPr>
         <w:footnoteRef/>
@@ -3580,6 +4090,8 @@
       <w:r>
         <w:rPr>
           <w:rFonts w:ascii="Times New Roman" w:hAnsi="Times New Roman"/>
+          <w:sz w:val="18"/>
+          <w:szCs w:val="18"/>
           <w:lang w:eastAsia="en-GB"/>
         </w:rPr>
         <w:t xml:space="preserve"> Team, C. I. (n.d.). UUID COMMONS. Commons ID - UUID documentation. Retrieved October 6, 2021, from https://commons.apache.org/sandbox/commons-id/uuid.html. </w:t>
@@ -3588,6 +4100,10 @@
     <w:p>
       <w:pPr>
         <w:pStyle w:val="FootnoteText"/>
+        <w:rPr>
+          <w:sz w:val="18"/>
+          <w:szCs w:val="18"/>
+        </w:rPr>
       </w:pPr>
     </w:p>
   </w:footnote>
@@ -3595,19 +4111,31 @@
     <w:p>
       <w:pPr>
         <w:pStyle w:val="FootnoteText"/>
+        <w:rPr>
+          <w:sz w:val="18"/>
+          <w:szCs w:val="18"/>
+        </w:rPr>
       </w:pPr>
       <w:r>
         <w:rPr>
           <w:rStyle w:val="FootnoteReference"/>
+          <w:sz w:val="18"/>
+          <w:szCs w:val="18"/>
         </w:rPr>
         <w:footnoteRef/>
       </w:r>
       <w:r>
+        <w:rPr>
+          <w:sz w:val="18"/>
+          <w:szCs w:val="18"/>
+        </w:rPr>
         <w:t xml:space="preserve"> </w:t>
       </w:r>
       <w:r>
         <w:rPr>
           <w:rFonts w:ascii="Times New Roman" w:hAnsi="Times New Roman"/>
+          <w:sz w:val="18"/>
+          <w:szCs w:val="18"/>
           <w:lang w:eastAsia="en-GB"/>
         </w:rPr>
         <w:t xml:space="preserve">YouTube. (2021, July 1). </w:t>
@@ -3617,22 +4145,41 @@
           <w:rFonts w:ascii="Times New Roman" w:hAnsi="Times New Roman"/>
           <w:i/>
           <w:iCs/>
+          <w:sz w:val="18"/>
+          <w:szCs w:val="18"/>
           <w:lang w:eastAsia="en-GB"/>
         </w:rPr>
         <w:t xml:space="preserve">68 - Spring </w:t>
       </w:r>
+      <w:proofErr w:type="gramStart"/>
       <w:r>
         <w:rPr>
           <w:rFonts w:ascii="Times New Roman" w:hAnsi="Times New Roman"/>
           <w:i/>
           <w:iCs/>
+          <w:sz w:val="18"/>
+          <w:szCs w:val="18"/>
           <w:lang w:eastAsia="en-GB"/>
         </w:rPr>
-        <w:t>Boot : How to use UUID instead of long? | UUID as primary key</w:t>
-      </w:r>
-      <w:r>
-        <w:rPr>
-          <w:rFonts w:ascii="Times New Roman" w:hAnsi="Times New Roman"/>
+        <w:t>Boot :</w:t>
+      </w:r>
+      <w:proofErr w:type="gramEnd"/>
+      <w:r>
+        <w:rPr>
+          <w:rFonts w:ascii="Times New Roman" w:hAnsi="Times New Roman"/>
+          <w:i/>
+          <w:iCs/>
+          <w:sz w:val="18"/>
+          <w:szCs w:val="18"/>
+          <w:lang w:eastAsia="en-GB"/>
+        </w:rPr>
+        <w:t xml:space="preserve"> How to use UUID instead of long? | UUID as primary key</w:t>
+      </w:r>
+      <w:r>
+        <w:rPr>
+          <w:rFonts w:ascii="Times New Roman" w:hAnsi="Times New Roman"/>
+          <w:sz w:val="18"/>
+          <w:szCs w:val="18"/>
           <w:lang w:eastAsia="en-GB"/>
         </w:rPr>
         <w:t>. YouTube. Retrieved October 6, 2021, from https://www.youtube.com/watch?v=KkvAFRKgJ8E&amp;t=0s.</w:t>
@@ -3654,47 +4201,93 @@
       <w:r>
         <w:rPr>
           <w:rStyle w:val="FootnoteReference"/>
+          <w:sz w:val="20"/>
+          <w:szCs w:val="18"/>
         </w:rPr>
         <w:footnoteRef/>
       </w:r>
       <w:r>
         <w:rPr>
           <w:rFonts w:ascii="Times New Roman" w:hAnsi="Times New Roman"/>
-          <w:sz w:val="20"/>
+          <w:sz w:val="18"/>
+          <w:szCs w:val="18"/>
           <w:lang w:eastAsia="en-GB"/>
         </w:rPr>
+        <w:t xml:space="preserve"> Nick Steele Senior R&amp;D Engineer @codekaiju, Steele, N., &amp; Engineer, S. R. D. (n.d.). Breaking down </w:t>
+      </w:r>
+      <w:proofErr w:type="spellStart"/>
+      <w:r>
+        <w:rPr>
+          <w:rFonts w:ascii="Times New Roman" w:hAnsi="Times New Roman"/>
+          <w:sz w:val="18"/>
+          <w:szCs w:val="18"/>
+          <w:lang w:eastAsia="en-GB"/>
+        </w:rPr>
+        <w:t>uuids</w:t>
+      </w:r>
+      <w:proofErr w:type="spellEnd"/>
+      <w:r>
+        <w:rPr>
+          <w:rFonts w:ascii="Times New Roman" w:hAnsi="Times New Roman"/>
+          <w:sz w:val="18"/>
+          <w:szCs w:val="18"/>
+          <w:lang w:eastAsia="en-GB"/>
+        </w:rPr>
+        <w:t>. Duo Security. Retrieved October 6, 2021, from https://duo.com/labs/tech-notes/breaking-down-uuids#:~:text=UUIDs%20are%20generally%20used%20for,physical%20hardware%20within%20an%20organization.</w:t>
+      </w:r>
+      <w:r>
+        <w:rPr>
+          <w:rFonts w:ascii="Times New Roman" w:hAnsi="Times New Roman"/>
+          <w:szCs w:val="22"/>
+          <w:lang w:eastAsia="en-GB"/>
+        </w:rPr>
         <w:t xml:space="preserve"> </w:t>
       </w:r>
-      <w:r>
-        <w:rPr>
-          <w:rFonts w:ascii="Times New Roman" w:hAnsi="Times New Roman"/>
-          <w:sz w:val="20"/>
+    </w:p>
+  </w:footnote>
+  <w:footnote w:id="5">
+    <w:p>
+      <w:pPr>
+        <w:pStyle w:val="FootnoteText"/>
+      </w:pPr>
+      <w:r>
+        <w:rPr>
+          <w:rStyle w:val="FootnoteReference"/>
+        </w:rPr>
+        <w:footnoteRef/>
+      </w:r>
+      <w:r>
+        <w:t xml:space="preserve"> </w:t>
+      </w:r>
+      <w:r>
+        <w:rPr>
+          <w:rFonts w:ascii="Times New Roman" w:hAnsi="Times New Roman"/>
+          <w:sz w:val="18"/>
+          <w:szCs w:val="18"/>
           <w:lang w:eastAsia="en-GB"/>
         </w:rPr>
-        <w:t xml:space="preserve">Nick Steele Senior R&amp;D Engineer @codekaiju, Steele, N., &amp; Engineer, S. R. D. (n.d.). Breaking down </w:t>
-      </w:r>
-      <w:r>
-        <w:rPr>
-          <w:rFonts w:ascii="Times New Roman" w:hAnsi="Times New Roman"/>
-          <w:sz w:val="20"/>
+        <w:t xml:space="preserve">Security considerations when building an application. </w:t>
+      </w:r>
+      <w:proofErr w:type="spellStart"/>
+      <w:r>
+        <w:rPr>
+          <w:rFonts w:ascii="Times New Roman" w:hAnsi="Times New Roman"/>
+          <w:sz w:val="18"/>
+          <w:szCs w:val="18"/>
           <w:lang w:eastAsia="en-GB"/>
         </w:rPr>
-        <w:t>uuids. Duo Security. Retrieved October 6, 2021, from https://duo.com/labs/tech-notes/breaking-down-uuids#:~:text=UUIDs%20are%20generally%20used%20for,physical%20hardware%20within%20an%20organization.</w:t>
-      </w:r>
-      <w:r>
-        <w:rPr>
-          <w:rFonts w:ascii="Times New Roman" w:hAnsi="Times New Roman"/>
-          <w:sz w:val="24"/>
-          <w:szCs w:val="24"/>
+        <w:t>VerSprite</w:t>
+      </w:r>
+      <w:proofErr w:type="spellEnd"/>
+      <w:r>
+        <w:rPr>
+          <w:rFonts w:ascii="Times New Roman" w:hAnsi="Times New Roman"/>
+          <w:sz w:val="18"/>
+          <w:szCs w:val="18"/>
           <w:lang w:eastAsia="en-GB"/>
         </w:rPr>
-        <w:t xml:space="preserve"> </w:t>
-      </w:r>
-    </w:p>
-    <w:p>
-      <w:pPr>
-        <w:pStyle w:val="FootnoteText"/>
-      </w:pPr>
+        <w:t xml:space="preserve"> Cybersecurity Consulting Services. (n.d.). Retrieved October 6, 2021, from https://versprite.com/blog/universally-unique-identifiers/.</w:t>
+      </w:r>
     </w:p>
   </w:footnote>
 </w:footnotes>

</xml_diff>

<commit_message>
fixed documentation and trips
</commit_message>
<xml_diff>
--- a/documentation/src/withdrive_design_document.docx
+++ b/documentation/src/withdrive_design_document.docx
@@ -3685,27 +3685,7 @@
           <w:szCs w:val="24"/>
           <w:lang w:eastAsia="en-GB"/>
         </w:rPr>
-        <w:t>https://duo.com/labs/tech-notes/breaking-down-uuids</w:t>
-      </w:r>
-      <w:proofErr w:type="gramStart"/>
-      <w:r>
-        <w:rPr>
-          <w:rFonts w:ascii="Times New Roman" w:hAnsi="Times New Roman"/>
-          <w:sz w:val="24"/>
-          <w:szCs w:val="24"/>
-          <w:lang w:eastAsia="en-GB"/>
-        </w:rPr>
-        <w:t>#:~</w:t>
-      </w:r>
-      <w:proofErr w:type="gramEnd"/>
-      <w:r>
-        <w:rPr>
-          <w:rFonts w:ascii="Times New Roman" w:hAnsi="Times New Roman"/>
-          <w:sz w:val="24"/>
-          <w:szCs w:val="24"/>
-          <w:lang w:eastAsia="en-GB"/>
-        </w:rPr>
-        <w:t>:text=UUIDs%20are%20generally%20used%20for,physical%20hardware%20within%20an%20organization</w:t>
+        <w:t>https://duo.com/labs/tech-notes/breaking-down-uuids#:~:text=UUIDs%20are%20generally%20used%20for,physical%20hardware%20within%20an%20organization</w:t>
       </w:r>
       <w:r>
         <w:rPr>

</xml_diff>

<commit_message>
big front-emd upgrade and additions
</commit_message>
<xml_diff>
--- a/documentation/src/withdrive_design_document.docx
+++ b/documentation/src/withdrive_design_document.docx
@@ -3977,6 +3977,185 @@
     </w:p>
     <w:p>
       <w:pPr>
+        <w:pStyle w:val="Heading2"/>
+        <w:spacing w:line="360" w:lineRule="auto"/>
+        <w:rPr>
+          <w:rFonts w:ascii="Times New Roman" w:hAnsi="Times New Roman" w:cs="Times New Roman"/>
+          <w:szCs w:val="24"/>
+          <w:lang w:val="pl-PL"/>
+        </w:rPr>
+      </w:pPr>
+      <w:r>
+        <w:rPr>
+          <w:rFonts w:ascii="Times New Roman" w:hAnsi="Times New Roman" w:cs="Times New Roman"/>
+          <w:szCs w:val="24"/>
+          <w:lang w:val="pl-PL"/>
+        </w:rPr>
+        <w:lastRenderedPageBreak/>
+        <w:t xml:space="preserve">2.2 </w:t>
+      </w:r>
+      <w:r>
+        <w:rPr>
+          <w:rFonts w:ascii="Times New Roman" w:hAnsi="Times New Roman" w:cs="Times New Roman"/>
+          <w:szCs w:val="24"/>
+          <w:lang w:val="pl-PL"/>
+        </w:rPr>
+        <w:t>CI setup di</w:t>
+      </w:r>
+      <w:r>
+        <w:rPr>
+          <w:rFonts w:ascii="Times New Roman" w:hAnsi="Times New Roman" w:cs="Times New Roman"/>
+          <w:szCs w:val="24"/>
+          <w:lang w:val="pl-PL"/>
+        </w:rPr>
+        <w:t>agram</w:t>
+      </w:r>
+    </w:p>
+    <w:p>
+      <w:pPr>
+        <w:rPr>
+          <w:lang w:val="pl-PL"/>
+        </w:rPr>
+      </w:pPr>
+    </w:p>
+    <w:p>
+      <w:pPr>
+        <w:jc w:val="center"/>
+        <w:rPr>
+          <w:lang w:val="pl-PL"/>
+        </w:rPr>
+      </w:pPr>
+      <w:r>
+        <w:rPr>
+          <w:noProof/>
+          <w:lang w:val="pl-PL"/>
+        </w:rPr>
+        <w:drawing>
+          <wp:inline distT="0" distB="0" distL="0" distR="0" wp14:anchorId="65626B8C" wp14:editId="70454F51">
+            <wp:extent cx="4705350" cy="660026"/>
+            <wp:effectExtent l="0" t="0" r="0" b="6985"/>
+            <wp:docPr id="5" name="Picture 5" descr="A picture containing text, mirror, handcart&#10;&#10;Description automatically generated"/>
+            <wp:cNvGraphicFramePr>
+              <a:graphicFrameLocks xmlns:a="http://schemas.openxmlformats.org/drawingml/2006/main" noChangeAspect="1"/>
+            </wp:cNvGraphicFramePr>
+            <a:graphic xmlns:a="http://schemas.openxmlformats.org/drawingml/2006/main">
+              <a:graphicData uri="http://schemas.openxmlformats.org/drawingml/2006/picture">
+                <pic:pic xmlns:pic="http://schemas.openxmlformats.org/drawingml/2006/picture">
+                  <pic:nvPicPr>
+                    <pic:cNvPr id="5" name="Picture 5" descr="A picture containing text, mirror, handcart&#10;&#10;Description automatically generated"/>
+                    <pic:cNvPicPr/>
+                  </pic:nvPicPr>
+                  <pic:blipFill>
+                    <a:blip r:embed="rId17">
+                      <a:extLst>
+                        <a:ext uri="{28A0092B-C50C-407E-A947-70E740481C1C}">
+                          <a14:useLocalDpi xmlns:a14="http://schemas.microsoft.com/office/drawing/2010/main" val="0"/>
+                        </a:ext>
+                      </a:extLst>
+                    </a:blip>
+                    <a:stretch>
+                      <a:fillRect/>
+                    </a:stretch>
+                  </pic:blipFill>
+                  <pic:spPr>
+                    <a:xfrm>
+                      <a:off x="0" y="0"/>
+                      <a:ext cx="4750052" cy="666296"/>
+                    </a:xfrm>
+                    <a:prstGeom prst="rect">
+                      <a:avLst/>
+                    </a:prstGeom>
+                  </pic:spPr>
+                </pic:pic>
+              </a:graphicData>
+            </a:graphic>
+          </wp:inline>
+        </w:drawing>
+      </w:r>
+    </w:p>
+    <w:p>
+      <w:pPr>
+        <w:spacing w:line="360" w:lineRule="auto"/>
+        <w:ind w:firstLine="720"/>
+        <w:rPr>
+          <w:rFonts w:ascii="Times New Roman" w:hAnsi="Times New Roman"/>
+          <w:sz w:val="24"/>
+          <w:szCs w:val="22"/>
+          <w:lang w:val="pl-PL"/>
+        </w:rPr>
+      </w:pPr>
+    </w:p>
+    <w:p>
+      <w:pPr>
+        <w:spacing w:line="360" w:lineRule="auto"/>
+        <w:ind w:firstLine="720"/>
+        <w:rPr>
+          <w:rFonts w:ascii="Times New Roman" w:hAnsi="Times New Roman"/>
+          <w:sz w:val="24"/>
+          <w:szCs w:val="22"/>
+        </w:rPr>
+      </w:pPr>
+      <w:r>
+        <w:rPr>
+          <w:rFonts w:ascii="Times New Roman" w:hAnsi="Times New Roman"/>
+          <w:sz w:val="24"/>
+          <w:szCs w:val="22"/>
+        </w:rPr>
+        <w:t>The above d</w:t>
+      </w:r>
+      <w:r>
+        <w:rPr>
+          <w:rFonts w:ascii="Times New Roman" w:hAnsi="Times New Roman"/>
+          <w:sz w:val="24"/>
+          <w:szCs w:val="22"/>
+        </w:rPr>
+        <w:t xml:space="preserve">iagram is a representation of how the CI pipeline works </w:t>
+      </w:r>
+      <w:r>
+        <w:rPr>
+          <w:rFonts w:ascii="Times New Roman" w:hAnsi="Times New Roman"/>
+          <w:sz w:val="24"/>
+          <w:szCs w:val="22"/>
+        </w:rPr>
+        <w:t xml:space="preserve">so far, so initially as a commit is pushed to the main (master) branch on the project’s git. Then the CI/CD pipeline kicks in and goes through these three steps to ensure that the new code that has been added in said commit did not </w:t>
+      </w:r>
+      <w:proofErr w:type="gramStart"/>
+      <w:r>
+        <w:rPr>
+          <w:rFonts w:ascii="Times New Roman" w:hAnsi="Times New Roman"/>
+          <w:sz w:val="24"/>
+          <w:szCs w:val="22"/>
+        </w:rPr>
+        <w:t>have an effect on</w:t>
+      </w:r>
+      <w:proofErr w:type="gramEnd"/>
+      <w:r>
+        <w:rPr>
+          <w:rFonts w:ascii="Times New Roman" w:hAnsi="Times New Roman"/>
+          <w:sz w:val="24"/>
+          <w:szCs w:val="22"/>
+        </w:rPr>
+        <w:t xml:space="preserve"> the </w:t>
+      </w:r>
+      <w:r>
+        <w:rPr>
+          <w:rFonts w:ascii="Times New Roman" w:hAnsi="Times New Roman"/>
+          <w:sz w:val="24"/>
+          <w:szCs w:val="22"/>
+        </w:rPr>
+        <w:t>application and</w:t>
+      </w:r>
+      <w:r>
+        <w:rPr>
+          <w:rFonts w:ascii="Times New Roman" w:hAnsi="Times New Roman"/>
+          <w:sz w:val="24"/>
+          <w:szCs w:val="22"/>
+        </w:rPr>
+        <w:t xml:space="preserve"> did not break tests and checks that were tested beforehand. This is also done automatically without the need for the user to initialise the check and this makes it very convenient fore use. Also, when branches are merged then they only do so if the branch that you are merging from also passes all tests. This ensures integrity.</w:t>
+      </w:r>
+    </w:p>
+    <w:p>
+      <w:pPr>
         <w:pStyle w:val="Heading1"/>
         <w:spacing w:line="360" w:lineRule="auto"/>
         <w:ind w:left="426" w:hanging="426"/>
@@ -3989,131 +4168,111 @@
         <w:rPr>
           <w:rFonts w:ascii="Times New Roman" w:hAnsi="Times New Roman" w:cs="Times New Roman"/>
         </w:rPr>
-        <w:lastRenderedPageBreak/>
-        <w:t>3.</w:t>
-      </w:r>
-      <w:r>
+        <w:t>3. Test strategy</w:t>
+      </w:r>
+      <w:bookmarkEnd w:id="6"/>
+    </w:p>
+    <w:p>
+      <w:pPr>
+        <w:pStyle w:val="Heading2"/>
+        <w:spacing w:line="360" w:lineRule="auto"/>
         <w:rPr>
           <w:rFonts w:ascii="Times New Roman" w:hAnsi="Times New Roman" w:cs="Times New Roman"/>
+          <w:szCs w:val="24"/>
+        </w:rPr>
+      </w:pPr>
+      <w:bookmarkStart w:id="7" w:name="_Toc87034978"/>
+      <w:r>
+        <w:rPr>
+          <w:rFonts w:ascii="Times New Roman" w:hAnsi="Times New Roman" w:cs="Times New Roman"/>
+          <w:szCs w:val="24"/>
+        </w:rPr>
+        <w:t xml:space="preserve">1.1 </w:t>
+      </w:r>
+      <w:r>
+        <w:rPr>
+          <w:rFonts w:ascii="Times New Roman" w:hAnsi="Times New Roman" w:cs="Times New Roman"/>
+          <w:szCs w:val="24"/>
+        </w:rPr>
+        <w:t>Why do we test?</w:t>
+      </w:r>
+      <w:bookmarkEnd w:id="7"/>
+    </w:p>
+    <w:p>
+      <w:pPr>
+        <w:spacing w:line="360" w:lineRule="auto"/>
+        <w:ind w:firstLine="720"/>
+        <w:rPr>
+          <w:rFonts w:ascii="Times New Roman" w:hAnsi="Times New Roman"/>
+          <w:sz w:val="24"/>
+          <w:szCs w:val="22"/>
+        </w:rPr>
+      </w:pPr>
+      <w:r>
+        <w:rPr>
+          <w:rFonts w:ascii="Times New Roman" w:hAnsi="Times New Roman"/>
+          <w:sz w:val="24"/>
+          <w:szCs w:val="22"/>
+        </w:rPr>
+        <w:t>The goal of software testing is to find errors, gaps, or missing requirements in comparison to the actual requirements.</w:t>
+      </w:r>
+      <w:r>
+        <w:rPr>
+          <w:rFonts w:ascii="Times New Roman" w:hAnsi="Times New Roman"/>
+          <w:sz w:val="24"/>
+          <w:szCs w:val="22"/>
+        </w:rPr>
+        <w:t xml:space="preserve"> We do this so that we can find and squash bugs before delivering a software product to the client. Testing is helpful when we incorporate new features, as we may run older tests that worked before, and ensure that the implementation of new features did not disrupt the application. </w:t>
+      </w:r>
+    </w:p>
+    <w:p>
+      <w:pPr>
+        <w:spacing w:line="360" w:lineRule="auto"/>
+        <w:ind w:firstLine="720"/>
+        <w:rPr>
+          <w:rFonts w:ascii="Times New Roman" w:hAnsi="Times New Roman"/>
+          <w:sz w:val="24"/>
+          <w:szCs w:val="22"/>
+        </w:rPr>
+      </w:pPr>
+    </w:p>
+    <w:p>
+      <w:pPr>
+        <w:pStyle w:val="Heading2"/>
+        <w:spacing w:line="360" w:lineRule="auto"/>
+        <w:rPr>
+          <w:rFonts w:ascii="Times New Roman" w:hAnsi="Times New Roman" w:cs="Times New Roman"/>
+          <w:szCs w:val="24"/>
+        </w:rPr>
+      </w:pPr>
+      <w:bookmarkStart w:id="8" w:name="_Toc87034979"/>
+      <w:r>
+        <w:rPr>
+          <w:rFonts w:ascii="Times New Roman" w:hAnsi="Times New Roman" w:cs="Times New Roman"/>
+          <w:szCs w:val="24"/>
+        </w:rPr>
+        <w:t>1.</w:t>
+      </w:r>
+      <w:r>
+        <w:rPr>
+          <w:rFonts w:ascii="Times New Roman" w:hAnsi="Times New Roman" w:cs="Times New Roman"/>
+          <w:szCs w:val="24"/>
+        </w:rPr>
+        <w:t>2</w:t>
+      </w:r>
+      <w:r>
+        <w:rPr>
+          <w:rFonts w:ascii="Times New Roman" w:hAnsi="Times New Roman" w:cs="Times New Roman"/>
+          <w:szCs w:val="24"/>
         </w:rPr>
         <w:t xml:space="preserve"> </w:t>
       </w:r>
       <w:r>
         <w:rPr>
           <w:rFonts w:ascii="Times New Roman" w:hAnsi="Times New Roman" w:cs="Times New Roman"/>
-        </w:rPr>
-        <w:t>Test strategy</w:t>
-      </w:r>
-      <w:bookmarkEnd w:id="6"/>
-    </w:p>
-    <w:p>
-      <w:pPr>
-        <w:pStyle w:val="Heading2"/>
-        <w:spacing w:line="360" w:lineRule="auto"/>
-        <w:rPr>
-          <w:rFonts w:ascii="Times New Roman" w:hAnsi="Times New Roman" w:cs="Times New Roman"/>
-          <w:szCs w:val="24"/>
-        </w:rPr>
-      </w:pPr>
-      <w:bookmarkStart w:id="7" w:name="_Toc87034978"/>
-      <w:r>
-        <w:rPr>
-          <w:rFonts w:ascii="Times New Roman" w:hAnsi="Times New Roman" w:cs="Times New Roman"/>
-          <w:szCs w:val="24"/>
-        </w:rPr>
-        <w:t xml:space="preserve">1.1 </w:t>
-      </w:r>
-      <w:r>
-        <w:rPr>
-          <w:rFonts w:ascii="Times New Roman" w:hAnsi="Times New Roman" w:cs="Times New Roman"/>
-          <w:szCs w:val="24"/>
-        </w:rPr>
-        <w:t>Why do we test?</w:t>
-      </w:r>
-      <w:bookmarkEnd w:id="7"/>
-    </w:p>
-    <w:p>
-      <w:pPr>
-        <w:spacing w:line="360" w:lineRule="auto"/>
-        <w:ind w:firstLine="720"/>
-        <w:rPr>
-          <w:rFonts w:ascii="Times New Roman" w:hAnsi="Times New Roman"/>
-          <w:sz w:val="24"/>
-          <w:szCs w:val="22"/>
-        </w:rPr>
-      </w:pPr>
-      <w:r>
-        <w:rPr>
-          <w:rFonts w:ascii="Times New Roman" w:hAnsi="Times New Roman"/>
-          <w:sz w:val="24"/>
-          <w:szCs w:val="22"/>
-        </w:rPr>
-        <w:t>The goal of software testing is to find errors, gaps, or missing requirements in comparison to the actual requirements.</w:t>
-      </w:r>
-      <w:r>
-        <w:rPr>
-          <w:rFonts w:ascii="Times New Roman" w:hAnsi="Times New Roman"/>
-          <w:sz w:val="24"/>
-          <w:szCs w:val="22"/>
-        </w:rPr>
-        <w:t xml:space="preserve"> We do this so that we can find and squash bugs before delivering a software product to the client. Testing is helpful when we incorporate new features, as we may run older tests that worked before, and ensure that the implementation of new features did not disrupt the application. </w:t>
-      </w:r>
-    </w:p>
-    <w:p>
-      <w:pPr>
-        <w:spacing w:line="360" w:lineRule="auto"/>
-        <w:ind w:firstLine="720"/>
-        <w:rPr>
-          <w:rFonts w:ascii="Times New Roman" w:hAnsi="Times New Roman"/>
-          <w:sz w:val="24"/>
-          <w:szCs w:val="22"/>
-        </w:rPr>
-      </w:pPr>
-    </w:p>
-    <w:p>
-      <w:pPr>
-        <w:pStyle w:val="Heading2"/>
-        <w:spacing w:line="360" w:lineRule="auto"/>
-        <w:rPr>
-          <w:rFonts w:ascii="Times New Roman" w:hAnsi="Times New Roman" w:cs="Times New Roman"/>
-          <w:szCs w:val="24"/>
-        </w:rPr>
-      </w:pPr>
-      <w:bookmarkStart w:id="8" w:name="_Toc87034979"/>
-      <w:r>
-        <w:rPr>
-          <w:rFonts w:ascii="Times New Roman" w:hAnsi="Times New Roman" w:cs="Times New Roman"/>
-          <w:szCs w:val="24"/>
-        </w:rPr>
-        <w:t>1.</w:t>
-      </w:r>
-      <w:r>
-        <w:rPr>
-          <w:rFonts w:ascii="Times New Roman" w:hAnsi="Times New Roman" w:cs="Times New Roman"/>
-          <w:szCs w:val="24"/>
-        </w:rPr>
-        <w:t>2</w:t>
-      </w:r>
-      <w:r>
-        <w:rPr>
-          <w:rFonts w:ascii="Times New Roman" w:hAnsi="Times New Roman" w:cs="Times New Roman"/>
-          <w:szCs w:val="24"/>
-        </w:rPr>
-        <w:t xml:space="preserve"> </w:t>
-      </w:r>
-      <w:r>
-        <w:rPr>
-          <w:rFonts w:ascii="Times New Roman" w:hAnsi="Times New Roman" w:cs="Times New Roman"/>
-          <w:szCs w:val="24"/>
-        </w:rPr>
-        <w:t>Wh</w:t>
-      </w:r>
-      <w:r>
-        <w:rPr>
-          <w:rFonts w:ascii="Times New Roman" w:hAnsi="Times New Roman" w:cs="Times New Roman"/>
-          <w:szCs w:val="24"/>
-        </w:rPr>
-        <w:t>at should we test?</w:t>
+          <w:szCs w:val="24"/>
+        </w:rPr>
+        <w:t>What should we test?</w:t>
       </w:r>
       <w:bookmarkEnd w:id="8"/>
     </w:p>
@@ -4454,7 +4613,6 @@
           <w:rFonts w:ascii="Times New Roman" w:hAnsi="Times New Roman" w:cs="Times New Roman"/>
           <w:szCs w:val="24"/>
         </w:rPr>
-        <w:lastRenderedPageBreak/>
         <w:t>1.</w:t>
       </w:r>
       <w:r>
@@ -4476,28 +4634,7 @@
           <w:rFonts w:ascii="Times New Roman" w:hAnsi="Times New Roman" w:cs="Times New Roman"/>
           <w:szCs w:val="24"/>
         </w:rPr>
-        <w:t>How</w:t>
-      </w:r>
-      <w:r>
-        <w:rPr>
-          <w:rFonts w:ascii="Times New Roman" w:hAnsi="Times New Roman" w:cs="Times New Roman"/>
-          <w:szCs w:val="24"/>
-        </w:rPr>
-        <w:t xml:space="preserve"> </w:t>
-      </w:r>
-      <w:r>
-        <w:rPr>
-          <w:rFonts w:ascii="Times New Roman" w:hAnsi="Times New Roman" w:cs="Times New Roman"/>
-          <w:szCs w:val="24"/>
-        </w:rPr>
-        <w:t xml:space="preserve">do </w:t>
-      </w:r>
-      <w:r>
-        <w:rPr>
-          <w:rFonts w:ascii="Times New Roman" w:hAnsi="Times New Roman" w:cs="Times New Roman"/>
-          <w:szCs w:val="24"/>
-        </w:rPr>
-        <w:t>we test?</w:t>
+        <w:t>How do we test?</w:t>
       </w:r>
       <w:bookmarkEnd w:id="9"/>
     </w:p>
@@ -4770,6 +4907,7 @@
           <w:sz w:val="24"/>
           <w:szCs w:val="22"/>
         </w:rPr>
+        <w:lastRenderedPageBreak/>
         <w:t xml:space="preserve">Acceptance testing – </w:t>
       </w:r>
       <w:r>

</xml_diff>

<commit_message>
more frontend development and addition of documents for sprint 4
</commit_message>
<xml_diff>
--- a/documentation/src/withdrive_design_document.docx
+++ b/documentation/src/withdrive_design_document.docx
@@ -3727,28 +3727,6 @@
           <w:szCs w:val="22"/>
         </w:rPr>
       </w:pPr>
-    </w:p>
-    <w:p>
-      <w:pPr>
-        <w:spacing w:line="360" w:lineRule="auto"/>
-        <w:ind w:firstLine="720"/>
-        <w:rPr>
-          <w:rFonts w:ascii="Times New Roman" w:hAnsi="Times New Roman"/>
-          <w:sz w:val="24"/>
-          <w:szCs w:val="22"/>
-        </w:rPr>
-      </w:pPr>
-    </w:p>
-    <w:p>
-      <w:pPr>
-        <w:spacing w:line="360" w:lineRule="auto"/>
-        <w:ind w:firstLine="720"/>
-        <w:rPr>
-          <w:rFonts w:ascii="Times New Roman" w:hAnsi="Times New Roman"/>
-          <w:sz w:val="24"/>
-          <w:szCs w:val="22"/>
-        </w:rPr>
-      </w:pPr>
       <w:r>
         <w:rPr>
           <w:rFonts w:ascii="Times New Roman" w:hAnsi="Times New Roman"/>
@@ -3927,63 +3905,34 @@
           <w:sz w:val="24"/>
           <w:szCs w:val="22"/>
         </w:rPr>
-        <w:t xml:space="preserve">, other security solutions </w:t>
-      </w:r>
-      <w:r>
-        <w:rPr>
-          <w:rFonts w:ascii="Times New Roman" w:hAnsi="Times New Roman"/>
-          <w:sz w:val="24"/>
-          <w:szCs w:val="22"/>
+        <w:t xml:space="preserve">, other security solutions should be used in addition to this, but those are to be expanded on </w:t>
+      </w:r>
+      <w:r>
+        <w:rPr>
+          <w:rFonts w:ascii="Times New Roman" w:hAnsi="Times New Roman"/>
+          <w:sz w:val="24"/>
+          <w:szCs w:val="22"/>
+        </w:rPr>
+        <w:t xml:space="preserve">in later iterations of this document. </w:t>
+      </w:r>
+    </w:p>
+    <w:p>
+      <w:pPr>
+        <w:pStyle w:val="Heading2"/>
+        <w:spacing w:line="360" w:lineRule="auto"/>
+        <w:rPr>
+          <w:rFonts w:ascii="Times New Roman" w:hAnsi="Times New Roman" w:cs="Times New Roman"/>
+          <w:szCs w:val="24"/>
+          <w:lang w:val="pl-PL"/>
+        </w:rPr>
+      </w:pPr>
+      <w:r>
+        <w:rPr>
+          <w:rFonts w:ascii="Times New Roman" w:hAnsi="Times New Roman" w:cs="Times New Roman"/>
+          <w:szCs w:val="24"/>
+          <w:lang w:val="pl-PL"/>
         </w:rPr>
         <w:lastRenderedPageBreak/>
-        <w:t xml:space="preserve">should be used in addition to this, but those are to be expanded on </w:t>
-      </w:r>
-      <w:r>
-        <w:rPr>
-          <w:rFonts w:ascii="Times New Roman" w:hAnsi="Times New Roman"/>
-          <w:sz w:val="24"/>
-          <w:szCs w:val="22"/>
-        </w:rPr>
-        <w:t xml:space="preserve">in later iterations of this document. </w:t>
-      </w:r>
-    </w:p>
-    <w:p>
-      <w:pPr>
-        <w:spacing w:line="360" w:lineRule="auto"/>
-        <w:rPr>
-          <w:rFonts w:ascii="Times New Roman" w:hAnsi="Times New Roman"/>
-          <w:sz w:val="24"/>
-          <w:szCs w:val="22"/>
-        </w:rPr>
-      </w:pPr>
-    </w:p>
-    <w:p>
-      <w:pPr>
-        <w:spacing w:line="360" w:lineRule="auto"/>
-        <w:ind w:firstLine="720"/>
-        <w:rPr>
-          <w:rFonts w:ascii="Times New Roman" w:hAnsi="Times New Roman"/>
-          <w:sz w:val="24"/>
-          <w:szCs w:val="22"/>
-        </w:rPr>
-      </w:pPr>
-    </w:p>
-    <w:p>
-      <w:pPr>
-        <w:pStyle w:val="Heading2"/>
-        <w:spacing w:line="360" w:lineRule="auto"/>
-        <w:rPr>
-          <w:rFonts w:ascii="Times New Roman" w:hAnsi="Times New Roman" w:cs="Times New Roman"/>
-          <w:szCs w:val="24"/>
-          <w:lang w:val="pl-PL"/>
-        </w:rPr>
-      </w:pPr>
-      <w:r>
-        <w:rPr>
-          <w:rFonts w:ascii="Times New Roman" w:hAnsi="Times New Roman" w:cs="Times New Roman"/>
-          <w:szCs w:val="24"/>
-          <w:lang w:val="pl-PL"/>
-        </w:rPr>
         <w:t>2.2 CI setup di</w:t>
       </w:r>
       <w:r>
@@ -4320,7 +4269,6 @@
           <w:sz w:val="24"/>
           <w:szCs w:val="22"/>
         </w:rPr>
-        <w:lastRenderedPageBreak/>
         <w:tab/>
         <w:t xml:space="preserve">After you make sufficient unit </w:t>
       </w:r>
@@ -4852,61 +4800,61 @@
           <w:sz w:val="24"/>
           <w:szCs w:val="22"/>
         </w:rPr>
+        <w:t xml:space="preserve">Acceptance testing – </w:t>
+      </w:r>
+      <w:r>
+        <w:rPr>
+          <w:rFonts w:ascii="Times New Roman" w:hAnsi="Times New Roman"/>
+          <w:sz w:val="24"/>
+          <w:szCs w:val="22"/>
+        </w:rPr>
+        <w:t xml:space="preserve">Once </w:t>
+      </w:r>
+      <w:proofErr w:type="gramStart"/>
+      <w:r>
+        <w:rPr>
+          <w:rFonts w:ascii="Times New Roman" w:hAnsi="Times New Roman"/>
+          <w:sz w:val="24"/>
+          <w:szCs w:val="22"/>
+        </w:rPr>
+        <w:t>all of</w:t>
+      </w:r>
+      <w:proofErr w:type="gramEnd"/>
+      <w:r>
+        <w:rPr>
+          <w:rFonts w:ascii="Times New Roman" w:hAnsi="Times New Roman"/>
+          <w:sz w:val="24"/>
+          <w:szCs w:val="22"/>
+        </w:rPr>
+        <w:t xml:space="preserve"> the aforementioned tests are made and pass, then I will be able to try the acceptance tests. Here we test the requirements set out by the client/s and see whether the application does everything that there was set out for it to do. This is done to ensure the end client is satisfied with the experience.</w:t>
+      </w:r>
+    </w:p>
+    <w:p>
+      <w:pPr>
+        <w:spacing w:line="360" w:lineRule="auto"/>
+        <w:rPr>
+          <w:rFonts w:ascii="Times New Roman" w:hAnsi="Times New Roman"/>
+          <w:sz w:val="24"/>
+          <w:szCs w:val="22"/>
+        </w:rPr>
+      </w:pPr>
+    </w:p>
+    <w:p>
+      <w:pPr>
+        <w:spacing w:line="360" w:lineRule="auto"/>
+        <w:rPr>
+          <w:rFonts w:ascii="Times New Roman" w:hAnsi="Times New Roman"/>
+          <w:sz w:val="24"/>
+          <w:szCs w:val="22"/>
+        </w:rPr>
+      </w:pPr>
+      <w:r>
+        <w:rPr>
+          <w:rFonts w:ascii="Times New Roman" w:hAnsi="Times New Roman"/>
+          <w:sz w:val="24"/>
+          <w:szCs w:val="22"/>
+        </w:rPr>
         <w:lastRenderedPageBreak/>
-        <w:t xml:space="preserve">Acceptance testing – </w:t>
-      </w:r>
-      <w:r>
-        <w:rPr>
-          <w:rFonts w:ascii="Times New Roman" w:hAnsi="Times New Roman"/>
-          <w:sz w:val="24"/>
-          <w:szCs w:val="22"/>
-        </w:rPr>
-        <w:t xml:space="preserve">Once </w:t>
-      </w:r>
-      <w:proofErr w:type="gramStart"/>
-      <w:r>
-        <w:rPr>
-          <w:rFonts w:ascii="Times New Roman" w:hAnsi="Times New Roman"/>
-          <w:sz w:val="24"/>
-          <w:szCs w:val="22"/>
-        </w:rPr>
-        <w:t>all of</w:t>
-      </w:r>
-      <w:proofErr w:type="gramEnd"/>
-      <w:r>
-        <w:rPr>
-          <w:rFonts w:ascii="Times New Roman" w:hAnsi="Times New Roman"/>
-          <w:sz w:val="24"/>
-          <w:szCs w:val="22"/>
-        </w:rPr>
-        <w:t xml:space="preserve"> the aforementioned tests are made and pass, then I will be able to try the acceptance tests. Here we test the requirements set out by the client/s and see whether the application does everything that there was set out for it to do. This is done to ensure the end client is satisfied with the experience.</w:t>
-      </w:r>
-    </w:p>
-    <w:p>
-      <w:pPr>
-        <w:spacing w:line="360" w:lineRule="auto"/>
-        <w:rPr>
-          <w:rFonts w:ascii="Times New Roman" w:hAnsi="Times New Roman"/>
-          <w:sz w:val="24"/>
-          <w:szCs w:val="22"/>
-        </w:rPr>
-      </w:pPr>
-    </w:p>
-    <w:p>
-      <w:pPr>
-        <w:spacing w:line="360" w:lineRule="auto"/>
-        <w:rPr>
-          <w:rFonts w:ascii="Times New Roman" w:hAnsi="Times New Roman"/>
-          <w:sz w:val="24"/>
-          <w:szCs w:val="22"/>
-        </w:rPr>
-      </w:pPr>
-      <w:r>
-        <w:rPr>
-          <w:rFonts w:ascii="Times New Roman" w:hAnsi="Times New Roman"/>
-          <w:sz w:val="24"/>
-          <w:szCs w:val="22"/>
-        </w:rPr>
         <w:t xml:space="preserve">Once all of these </w:t>
       </w:r>
       <w:proofErr w:type="gramStart"/>

</xml_diff>

<commit_message>
fixes and additions for spirnt 54
</commit_message>
<xml_diff>
--- a/documentation/src/withdrive_design_document.docx
+++ b/documentation/src/withdrive_design_document.docx
@@ -205,7 +205,7 @@
           <w:sz w:val="24"/>
           <w:szCs w:val="24"/>
         </w:rPr>
-        <w:t>Applied research &amp; software design</w:t>
+        <w:t>S</w:t>
       </w:r>
       <w:r>
         <w:rPr>
@@ -215,7 +215,26 @@
           <w:sz w:val="24"/>
           <w:szCs w:val="24"/>
         </w:rPr>
-        <w:br/>
+        <w:t>oftware design</w:t>
+      </w:r>
+      <w:r>
+        <w:rPr>
+          <w:rFonts w:ascii="Times New Roman" w:hAnsi="Times New Roman"/>
+          <w:b/>
+          <w:bCs/>
+          <w:sz w:val="24"/>
+          <w:szCs w:val="24"/>
+        </w:rPr>
+        <w:t xml:space="preserve"> </w:t>
+      </w:r>
+      <w:r>
+        <w:rPr>
+          <w:rFonts w:ascii="Times New Roman" w:hAnsi="Times New Roman"/>
+          <w:b/>
+          <w:bCs/>
+          <w:sz w:val="24"/>
+          <w:szCs w:val="24"/>
+        </w:rPr>
         <w:t>document</w:t>
       </w:r>
       <w:r>
@@ -391,8 +410,8 @@
               <w:bCs w:val="0"/>
               <w:smallCaps w:val="0"/>
               <w:noProof/>
-              <w:sz w:val="28"/>
-              <w:szCs w:val="28"/>
+              <w:sz w:val="36"/>
+              <w:szCs w:val="36"/>
               <w:lang w:eastAsia="en-GB"/>
             </w:rPr>
           </w:pPr>
@@ -420,14 +439,14 @@
             </w:rPr>
             <w:fldChar w:fldCharType="separate"/>
           </w:r>
-          <w:hyperlink w:anchor="_Toc87034971" w:history="1">
+          <w:hyperlink w:anchor="_Toc89990833" w:history="1">
             <w:r>
               <w:rPr>
                 <w:rStyle w:val="Hyperlink"/>
                 <w:rFonts w:ascii="Times New Roman" w:hAnsi="Times New Roman"/>
                 <w:noProof/>
-                <w:sz w:val="28"/>
-                <w:szCs w:val="32"/>
+                <w:sz w:val="36"/>
+                <w:szCs w:val="40"/>
               </w:rPr>
               <w:t>1. Introduction</w:t>
             </w:r>
@@ -435,8 +454,8 @@
               <w:rPr>
                 <w:noProof/>
                 <w:webHidden/>
-                <w:sz w:val="28"/>
-                <w:szCs w:val="32"/>
+                <w:sz w:val="36"/>
+                <w:szCs w:val="40"/>
               </w:rPr>
               <w:tab/>
             </w:r>
@@ -444,8 +463,8 @@
               <w:rPr>
                 <w:noProof/>
                 <w:webHidden/>
-                <w:sz w:val="28"/>
-                <w:szCs w:val="32"/>
+                <w:sz w:val="36"/>
+                <w:szCs w:val="40"/>
               </w:rPr>
               <w:fldChar w:fldCharType="begin"/>
             </w:r>
@@ -453,25 +472,25 @@
               <w:rPr>
                 <w:noProof/>
                 <w:webHidden/>
-                <w:sz w:val="28"/>
-                <w:szCs w:val="32"/>
-              </w:rPr>
-              <w:instrText xml:space="preserve"> PAGEREF _Toc87034971 \h </w:instrText>
+                <w:sz w:val="36"/>
+                <w:szCs w:val="40"/>
+              </w:rPr>
+              <w:instrText xml:space="preserve"> PAGEREF _Toc89990833 \h </w:instrText>
             </w:r>
             <w:r>
               <w:rPr>
                 <w:noProof/>
                 <w:webHidden/>
-                <w:sz w:val="28"/>
-                <w:szCs w:val="32"/>
+                <w:sz w:val="36"/>
+                <w:szCs w:val="40"/>
               </w:rPr>
             </w:r>
             <w:r>
               <w:rPr>
                 <w:noProof/>
                 <w:webHidden/>
-                <w:sz w:val="28"/>
-                <w:szCs w:val="32"/>
+                <w:sz w:val="36"/>
+                <w:szCs w:val="40"/>
               </w:rPr>
               <w:fldChar w:fldCharType="separate"/>
             </w:r>
@@ -479,8 +498,8 @@
               <w:rPr>
                 <w:noProof/>
                 <w:webHidden/>
-                <w:sz w:val="28"/>
-                <w:szCs w:val="32"/>
+                <w:sz w:val="36"/>
+                <w:szCs w:val="40"/>
               </w:rPr>
               <w:t>2</w:t>
             </w:r>
@@ -488,8 +507,8 @@
               <w:rPr>
                 <w:noProof/>
                 <w:webHidden/>
-                <w:sz w:val="28"/>
-                <w:szCs w:val="32"/>
+                <w:sz w:val="36"/>
+                <w:szCs w:val="40"/>
               </w:rPr>
               <w:fldChar w:fldCharType="end"/>
             </w:r>
@@ -505,19 +524,19 @@
               <w:rFonts w:asciiTheme="minorHAnsi" w:eastAsiaTheme="minorEastAsia" w:hAnsiTheme="minorHAnsi" w:cstheme="minorBidi"/>
               <w:smallCaps w:val="0"/>
               <w:noProof/>
-              <w:sz w:val="28"/>
-              <w:szCs w:val="28"/>
+              <w:sz w:val="36"/>
+              <w:szCs w:val="36"/>
               <w:lang w:eastAsia="en-GB"/>
             </w:rPr>
           </w:pPr>
-          <w:hyperlink w:anchor="_Toc87034972" w:history="1">
+          <w:hyperlink w:anchor="_Toc89990834" w:history="1">
             <w:r>
               <w:rPr>
                 <w:rStyle w:val="Hyperlink"/>
                 <w:rFonts w:ascii="Times New Roman" w:hAnsi="Times New Roman"/>
                 <w:noProof/>
-                <w:sz w:val="22"/>
-                <w:szCs w:val="32"/>
+                <w:sz w:val="28"/>
+                <w:szCs w:val="40"/>
               </w:rPr>
               <w:t>1.1 Document purpose</w:t>
             </w:r>
@@ -525,8 +544,8 @@
               <w:rPr>
                 <w:noProof/>
                 <w:webHidden/>
-                <w:sz w:val="22"/>
-                <w:szCs w:val="32"/>
+                <w:sz w:val="28"/>
+                <w:szCs w:val="40"/>
               </w:rPr>
               <w:tab/>
             </w:r>
@@ -534,8 +553,8 @@
               <w:rPr>
                 <w:noProof/>
                 <w:webHidden/>
-                <w:sz w:val="22"/>
-                <w:szCs w:val="32"/>
+                <w:sz w:val="28"/>
+                <w:szCs w:val="40"/>
               </w:rPr>
               <w:fldChar w:fldCharType="begin"/>
             </w:r>
@@ -543,25 +562,25 @@
               <w:rPr>
                 <w:noProof/>
                 <w:webHidden/>
-                <w:sz w:val="22"/>
-                <w:szCs w:val="32"/>
-              </w:rPr>
-              <w:instrText xml:space="preserve"> PAGEREF _Toc87034972 \h </w:instrText>
+                <w:sz w:val="28"/>
+                <w:szCs w:val="40"/>
+              </w:rPr>
+              <w:instrText xml:space="preserve"> PAGEREF _Toc89990834 \h </w:instrText>
             </w:r>
             <w:r>
               <w:rPr>
                 <w:noProof/>
                 <w:webHidden/>
-                <w:sz w:val="22"/>
-                <w:szCs w:val="32"/>
+                <w:sz w:val="28"/>
+                <w:szCs w:val="40"/>
               </w:rPr>
             </w:r>
             <w:r>
               <w:rPr>
                 <w:noProof/>
                 <w:webHidden/>
-                <w:sz w:val="22"/>
-                <w:szCs w:val="32"/>
+                <w:sz w:val="28"/>
+                <w:szCs w:val="40"/>
               </w:rPr>
               <w:fldChar w:fldCharType="separate"/>
             </w:r>
@@ -569,8 +588,8 @@
               <w:rPr>
                 <w:noProof/>
                 <w:webHidden/>
-                <w:sz w:val="22"/>
-                <w:szCs w:val="32"/>
+                <w:sz w:val="28"/>
+                <w:szCs w:val="40"/>
               </w:rPr>
               <w:t>2</w:t>
             </w:r>
@@ -578,8 +597,8 @@
               <w:rPr>
                 <w:noProof/>
                 <w:webHidden/>
-                <w:sz w:val="22"/>
-                <w:szCs w:val="32"/>
+                <w:sz w:val="28"/>
+                <w:szCs w:val="40"/>
               </w:rPr>
               <w:fldChar w:fldCharType="end"/>
             </w:r>
@@ -597,19 +616,19 @@
               <w:bCs w:val="0"/>
               <w:smallCaps w:val="0"/>
               <w:noProof/>
-              <w:sz w:val="28"/>
-              <w:szCs w:val="28"/>
+              <w:sz w:val="36"/>
+              <w:szCs w:val="36"/>
               <w:lang w:eastAsia="en-GB"/>
             </w:rPr>
           </w:pPr>
-          <w:hyperlink w:anchor="_Toc87034973" w:history="1">
+          <w:hyperlink w:anchor="_Toc89990835" w:history="1">
             <w:r>
               <w:rPr>
                 <w:rStyle w:val="Hyperlink"/>
                 <w:rFonts w:ascii="Times New Roman" w:hAnsi="Times New Roman"/>
                 <w:noProof/>
-                <w:sz w:val="28"/>
-                <w:szCs w:val="32"/>
+                <w:sz w:val="36"/>
+                <w:szCs w:val="40"/>
               </w:rPr>
               <w:t>2. System architecture and design</w:t>
             </w:r>
@@ -617,8 +636,8 @@
               <w:rPr>
                 <w:noProof/>
                 <w:webHidden/>
-                <w:sz w:val="28"/>
-                <w:szCs w:val="32"/>
+                <w:sz w:val="36"/>
+                <w:szCs w:val="40"/>
               </w:rPr>
               <w:tab/>
             </w:r>
@@ -626,8 +645,8 @@
               <w:rPr>
                 <w:noProof/>
                 <w:webHidden/>
-                <w:sz w:val="28"/>
-                <w:szCs w:val="32"/>
+                <w:sz w:val="36"/>
+                <w:szCs w:val="40"/>
               </w:rPr>
               <w:fldChar w:fldCharType="begin"/>
             </w:r>
@@ -635,25 +654,25 @@
               <w:rPr>
                 <w:noProof/>
                 <w:webHidden/>
-                <w:sz w:val="28"/>
-                <w:szCs w:val="32"/>
-              </w:rPr>
-              <w:instrText xml:space="preserve"> PAGEREF _Toc87034973 \h </w:instrText>
+                <w:sz w:val="36"/>
+                <w:szCs w:val="40"/>
+              </w:rPr>
+              <w:instrText xml:space="preserve"> PAGEREF _Toc89990835 \h </w:instrText>
             </w:r>
             <w:r>
               <w:rPr>
                 <w:noProof/>
                 <w:webHidden/>
-                <w:sz w:val="28"/>
-                <w:szCs w:val="32"/>
+                <w:sz w:val="36"/>
+                <w:szCs w:val="40"/>
               </w:rPr>
             </w:r>
             <w:r>
               <w:rPr>
                 <w:noProof/>
                 <w:webHidden/>
-                <w:sz w:val="28"/>
-                <w:szCs w:val="32"/>
+                <w:sz w:val="36"/>
+                <w:szCs w:val="40"/>
               </w:rPr>
               <w:fldChar w:fldCharType="separate"/>
             </w:r>
@@ -661,8 +680,8 @@
               <w:rPr>
                 <w:noProof/>
                 <w:webHidden/>
-                <w:sz w:val="28"/>
-                <w:szCs w:val="32"/>
+                <w:sz w:val="36"/>
+                <w:szCs w:val="40"/>
               </w:rPr>
               <w:t>2</w:t>
             </w:r>
@@ -670,8 +689,8 @@
               <w:rPr>
                 <w:noProof/>
                 <w:webHidden/>
-                <w:sz w:val="28"/>
-                <w:szCs w:val="32"/>
+                <w:sz w:val="36"/>
+                <w:szCs w:val="40"/>
               </w:rPr>
               <w:fldChar w:fldCharType="end"/>
             </w:r>
@@ -687,19 +706,19 @@
               <w:rFonts w:asciiTheme="minorHAnsi" w:eastAsiaTheme="minorEastAsia" w:hAnsiTheme="minorHAnsi" w:cstheme="minorBidi"/>
               <w:smallCaps w:val="0"/>
               <w:noProof/>
-              <w:sz w:val="28"/>
-              <w:szCs w:val="28"/>
+              <w:sz w:val="36"/>
+              <w:szCs w:val="36"/>
               <w:lang w:eastAsia="en-GB"/>
             </w:rPr>
           </w:pPr>
-          <w:hyperlink w:anchor="_Toc87034974" w:history="1">
+          <w:hyperlink w:anchor="_Toc89990836" w:history="1">
             <w:r>
               <w:rPr>
                 <w:rStyle w:val="Hyperlink"/>
                 <w:rFonts w:ascii="Times New Roman" w:hAnsi="Times New Roman"/>
                 <w:noProof/>
-                <w:sz w:val="22"/>
-                <w:szCs w:val="32"/>
+                <w:sz w:val="28"/>
+                <w:szCs w:val="40"/>
               </w:rPr>
               <w:t>2.1 C4 model</w:t>
             </w:r>
@@ -707,8 +726,8 @@
               <w:rPr>
                 <w:noProof/>
                 <w:webHidden/>
-                <w:sz w:val="22"/>
-                <w:szCs w:val="32"/>
+                <w:sz w:val="28"/>
+                <w:szCs w:val="40"/>
               </w:rPr>
               <w:tab/>
             </w:r>
@@ -716,8 +735,8 @@
               <w:rPr>
                 <w:noProof/>
                 <w:webHidden/>
-                <w:sz w:val="22"/>
-                <w:szCs w:val="32"/>
+                <w:sz w:val="28"/>
+                <w:szCs w:val="40"/>
               </w:rPr>
               <w:fldChar w:fldCharType="begin"/>
             </w:r>
@@ -725,25 +744,25 @@
               <w:rPr>
                 <w:noProof/>
                 <w:webHidden/>
-                <w:sz w:val="22"/>
-                <w:szCs w:val="32"/>
-              </w:rPr>
-              <w:instrText xml:space="preserve"> PAGEREF _Toc87034974 \h </w:instrText>
+                <w:sz w:val="28"/>
+                <w:szCs w:val="40"/>
+              </w:rPr>
+              <w:instrText xml:space="preserve"> PAGEREF _Toc89990836 \h </w:instrText>
             </w:r>
             <w:r>
               <w:rPr>
                 <w:noProof/>
                 <w:webHidden/>
-                <w:sz w:val="22"/>
-                <w:szCs w:val="32"/>
+                <w:sz w:val="28"/>
+                <w:szCs w:val="40"/>
               </w:rPr>
             </w:r>
             <w:r>
               <w:rPr>
                 <w:noProof/>
                 <w:webHidden/>
-                <w:sz w:val="22"/>
-                <w:szCs w:val="32"/>
+                <w:sz w:val="28"/>
+                <w:szCs w:val="40"/>
               </w:rPr>
               <w:fldChar w:fldCharType="separate"/>
             </w:r>
@@ -751,8 +770,8 @@
               <w:rPr>
                 <w:noProof/>
                 <w:webHidden/>
-                <w:sz w:val="22"/>
-                <w:szCs w:val="32"/>
+                <w:sz w:val="28"/>
+                <w:szCs w:val="40"/>
               </w:rPr>
               <w:t>2</w:t>
             </w:r>
@@ -760,8 +779,8 @@
               <w:rPr>
                 <w:noProof/>
                 <w:webHidden/>
-                <w:sz w:val="22"/>
-                <w:szCs w:val="32"/>
+                <w:sz w:val="28"/>
+                <w:szCs w:val="40"/>
               </w:rPr>
               <w:fldChar w:fldCharType="end"/>
             </w:r>
@@ -777,19 +796,19 @@
               <w:rFonts w:asciiTheme="minorHAnsi" w:eastAsiaTheme="minorEastAsia" w:hAnsiTheme="minorHAnsi" w:cstheme="minorBidi"/>
               <w:smallCaps w:val="0"/>
               <w:noProof/>
-              <w:sz w:val="28"/>
-              <w:szCs w:val="28"/>
+              <w:sz w:val="36"/>
+              <w:szCs w:val="36"/>
               <w:lang w:eastAsia="en-GB"/>
             </w:rPr>
           </w:pPr>
-          <w:hyperlink w:anchor="_Toc87034975" w:history="1">
+          <w:hyperlink w:anchor="_Toc89990837" w:history="1">
             <w:r>
               <w:rPr>
                 <w:rStyle w:val="Hyperlink"/>
                 <w:rFonts w:ascii="Times New Roman" w:hAnsi="Times New Roman"/>
                 <w:noProof/>
-                <w:sz w:val="22"/>
-                <w:szCs w:val="32"/>
+                <w:sz w:val="28"/>
+                <w:szCs w:val="40"/>
               </w:rPr>
               <w:t>2.2 Important design decisions</w:t>
             </w:r>
@@ -797,8 +816,8 @@
               <w:rPr>
                 <w:noProof/>
                 <w:webHidden/>
-                <w:sz w:val="22"/>
-                <w:szCs w:val="32"/>
+                <w:sz w:val="28"/>
+                <w:szCs w:val="40"/>
               </w:rPr>
               <w:tab/>
             </w:r>
@@ -806,8 +825,8 @@
               <w:rPr>
                 <w:noProof/>
                 <w:webHidden/>
-                <w:sz w:val="22"/>
-                <w:szCs w:val="32"/>
+                <w:sz w:val="28"/>
+                <w:szCs w:val="40"/>
               </w:rPr>
               <w:fldChar w:fldCharType="begin"/>
             </w:r>
@@ -815,25 +834,25 @@
               <w:rPr>
                 <w:noProof/>
                 <w:webHidden/>
-                <w:sz w:val="22"/>
-                <w:szCs w:val="32"/>
-              </w:rPr>
-              <w:instrText xml:space="preserve"> PAGEREF _Toc87034975 \h </w:instrText>
+                <w:sz w:val="28"/>
+                <w:szCs w:val="40"/>
+              </w:rPr>
+              <w:instrText xml:space="preserve"> PAGEREF _Toc89990837 \h </w:instrText>
             </w:r>
             <w:r>
               <w:rPr>
                 <w:noProof/>
                 <w:webHidden/>
-                <w:sz w:val="22"/>
-                <w:szCs w:val="32"/>
+                <w:sz w:val="28"/>
+                <w:szCs w:val="40"/>
               </w:rPr>
             </w:r>
             <w:r>
               <w:rPr>
                 <w:noProof/>
                 <w:webHidden/>
-                <w:sz w:val="22"/>
-                <w:szCs w:val="32"/>
+                <w:sz w:val="28"/>
+                <w:szCs w:val="40"/>
               </w:rPr>
               <w:fldChar w:fldCharType="separate"/>
             </w:r>
@@ -841,8 +860,8 @@
               <w:rPr>
                 <w:noProof/>
                 <w:webHidden/>
-                <w:sz w:val="22"/>
-                <w:szCs w:val="32"/>
+                <w:sz w:val="28"/>
+                <w:szCs w:val="40"/>
               </w:rPr>
               <w:t>5</w:t>
             </w:r>
@@ -850,8 +869,8 @@
               <w:rPr>
                 <w:noProof/>
                 <w:webHidden/>
-                <w:sz w:val="22"/>
-                <w:szCs w:val="32"/>
+                <w:sz w:val="28"/>
+                <w:szCs w:val="40"/>
               </w:rPr>
               <w:fldChar w:fldCharType="end"/>
             </w:r>
@@ -867,19 +886,19 @@
               <w:rFonts w:asciiTheme="minorHAnsi" w:eastAsiaTheme="minorEastAsia" w:hAnsiTheme="minorHAnsi" w:cstheme="minorBidi"/>
               <w:smallCaps w:val="0"/>
               <w:noProof/>
-              <w:sz w:val="28"/>
-              <w:szCs w:val="28"/>
+              <w:sz w:val="36"/>
+              <w:szCs w:val="36"/>
               <w:lang w:eastAsia="en-GB"/>
             </w:rPr>
           </w:pPr>
-          <w:hyperlink w:anchor="_Toc87034976" w:history="1">
+          <w:hyperlink w:anchor="_Toc89990838" w:history="1">
             <w:r>
               <w:rPr>
                 <w:rStyle w:val="Hyperlink"/>
                 <w:rFonts w:ascii="Times New Roman" w:hAnsi="Times New Roman"/>
                 <w:noProof/>
-                <w:sz w:val="22"/>
-                <w:szCs w:val="32"/>
+                <w:sz w:val="28"/>
+                <w:szCs w:val="40"/>
               </w:rPr>
               <w:t>2.2 Applied research</w:t>
             </w:r>
@@ -887,8 +906,8 @@
               <w:rPr>
                 <w:noProof/>
                 <w:webHidden/>
-                <w:sz w:val="22"/>
-                <w:szCs w:val="32"/>
+                <w:sz w:val="28"/>
+                <w:szCs w:val="40"/>
               </w:rPr>
               <w:tab/>
             </w:r>
@@ -896,8 +915,8 @@
               <w:rPr>
                 <w:noProof/>
                 <w:webHidden/>
-                <w:sz w:val="22"/>
-                <w:szCs w:val="32"/>
+                <w:sz w:val="28"/>
+                <w:szCs w:val="40"/>
               </w:rPr>
               <w:fldChar w:fldCharType="begin"/>
             </w:r>
@@ -905,25 +924,25 @@
               <w:rPr>
                 <w:noProof/>
                 <w:webHidden/>
-                <w:sz w:val="22"/>
-                <w:szCs w:val="32"/>
-              </w:rPr>
-              <w:instrText xml:space="preserve"> PAGEREF _Toc87034976 \h </w:instrText>
+                <w:sz w:val="28"/>
+                <w:szCs w:val="40"/>
+              </w:rPr>
+              <w:instrText xml:space="preserve"> PAGEREF _Toc89990838 \h </w:instrText>
             </w:r>
             <w:r>
               <w:rPr>
                 <w:noProof/>
                 <w:webHidden/>
-                <w:sz w:val="22"/>
-                <w:szCs w:val="32"/>
+                <w:sz w:val="28"/>
+                <w:szCs w:val="40"/>
               </w:rPr>
             </w:r>
             <w:r>
               <w:rPr>
                 <w:noProof/>
                 <w:webHidden/>
-                <w:sz w:val="22"/>
-                <w:szCs w:val="32"/>
+                <w:sz w:val="28"/>
+                <w:szCs w:val="40"/>
               </w:rPr>
               <w:fldChar w:fldCharType="separate"/>
             </w:r>
@@ -931,8 +950,8 @@
               <w:rPr>
                 <w:noProof/>
                 <w:webHidden/>
-                <w:sz w:val="22"/>
-                <w:szCs w:val="32"/>
+                <w:sz w:val="28"/>
+                <w:szCs w:val="40"/>
               </w:rPr>
               <w:t>6</w:t>
             </w:r>
@@ -940,8 +959,98 @@
               <w:rPr>
                 <w:noProof/>
                 <w:webHidden/>
-                <w:sz w:val="22"/>
-                <w:szCs w:val="32"/>
+                <w:sz w:val="28"/>
+                <w:szCs w:val="40"/>
+              </w:rPr>
+              <w:fldChar w:fldCharType="end"/>
+            </w:r>
+          </w:hyperlink>
+        </w:p>
+        <w:p>
+          <w:pPr>
+            <w:pStyle w:val="TOC2"/>
+            <w:tabs>
+              <w:tab w:val="right" w:leader="dot" w:pos="9016"/>
+            </w:tabs>
+            <w:rPr>
+              <w:rFonts w:asciiTheme="minorHAnsi" w:eastAsiaTheme="minorEastAsia" w:hAnsiTheme="minorHAnsi" w:cstheme="minorBidi"/>
+              <w:smallCaps w:val="0"/>
+              <w:noProof/>
+              <w:sz w:val="36"/>
+              <w:szCs w:val="36"/>
+              <w:lang w:eastAsia="en-GB"/>
+            </w:rPr>
+          </w:pPr>
+          <w:hyperlink w:anchor="_Toc89990839" w:history="1">
+            <w:r>
+              <w:rPr>
+                <w:rStyle w:val="Hyperlink"/>
+                <w:rFonts w:ascii="Times New Roman" w:hAnsi="Times New Roman"/>
+                <w:noProof/>
+                <w:sz w:val="28"/>
+                <w:szCs w:val="40"/>
+              </w:rPr>
+              <w:t>2.2 CI setup diagram</w:t>
+            </w:r>
+            <w:r>
+              <w:rPr>
+                <w:noProof/>
+                <w:webHidden/>
+                <w:sz w:val="28"/>
+                <w:szCs w:val="40"/>
+              </w:rPr>
+              <w:tab/>
+            </w:r>
+            <w:r>
+              <w:rPr>
+                <w:noProof/>
+                <w:webHidden/>
+                <w:sz w:val="28"/>
+                <w:szCs w:val="40"/>
+              </w:rPr>
+              <w:fldChar w:fldCharType="begin"/>
+            </w:r>
+            <w:r>
+              <w:rPr>
+                <w:noProof/>
+                <w:webHidden/>
+                <w:sz w:val="28"/>
+                <w:szCs w:val="40"/>
+              </w:rPr>
+              <w:instrText xml:space="preserve"> PAGEREF _Toc89990839 \h </w:instrText>
+            </w:r>
+            <w:r>
+              <w:rPr>
+                <w:noProof/>
+                <w:webHidden/>
+                <w:sz w:val="28"/>
+                <w:szCs w:val="40"/>
+              </w:rPr>
+            </w:r>
+            <w:r>
+              <w:rPr>
+                <w:noProof/>
+                <w:webHidden/>
+                <w:sz w:val="28"/>
+                <w:szCs w:val="40"/>
+              </w:rPr>
+              <w:fldChar w:fldCharType="separate"/>
+            </w:r>
+            <w:r>
+              <w:rPr>
+                <w:noProof/>
+                <w:webHidden/>
+                <w:sz w:val="28"/>
+                <w:szCs w:val="40"/>
+              </w:rPr>
+              <w:t>7</w:t>
+            </w:r>
+            <w:r>
+              <w:rPr>
+                <w:noProof/>
+                <w:webHidden/>
+                <w:sz w:val="28"/>
+                <w:szCs w:val="40"/>
               </w:rPr>
               <w:fldChar w:fldCharType="end"/>
             </w:r>
@@ -959,28 +1068,27 @@
               <w:bCs w:val="0"/>
               <w:smallCaps w:val="0"/>
               <w:noProof/>
-              <w:sz w:val="28"/>
-              <w:szCs w:val="28"/>
+              <w:szCs w:val="22"/>
               <w:lang w:eastAsia="en-GB"/>
             </w:rPr>
           </w:pPr>
-          <w:hyperlink w:anchor="_Toc87034977" w:history="1">
+          <w:hyperlink w:anchor="_Toc89990840" w:history="1">
             <w:r>
               <w:rPr>
                 <w:rStyle w:val="Hyperlink"/>
                 <w:rFonts w:ascii="Times New Roman" w:hAnsi="Times New Roman"/>
                 <w:noProof/>
-                <w:sz w:val="28"/>
-                <w:szCs w:val="32"/>
-              </w:rPr>
-              <w:t>3. Test strategy</w:t>
+                <w:sz w:val="36"/>
+                <w:szCs w:val="40"/>
+              </w:rPr>
+              <w:t>3. Bibliography</w:t>
             </w:r>
             <w:r>
               <w:rPr>
                 <w:noProof/>
                 <w:webHidden/>
-                <w:sz w:val="28"/>
-                <w:szCs w:val="32"/>
+                <w:sz w:val="36"/>
+                <w:szCs w:val="40"/>
               </w:rPr>
               <w:tab/>
             </w:r>
@@ -988,8 +1096,8 @@
               <w:rPr>
                 <w:noProof/>
                 <w:webHidden/>
-                <w:sz w:val="28"/>
-                <w:szCs w:val="32"/>
+                <w:sz w:val="36"/>
+                <w:szCs w:val="40"/>
               </w:rPr>
               <w:fldChar w:fldCharType="begin"/>
             </w:r>
@@ -997,25 +1105,25 @@
               <w:rPr>
                 <w:noProof/>
                 <w:webHidden/>
-                <w:sz w:val="28"/>
-                <w:szCs w:val="32"/>
-              </w:rPr>
-              <w:instrText xml:space="preserve"> PAGEREF _Toc87034977 \h </w:instrText>
+                <w:sz w:val="36"/>
+                <w:szCs w:val="40"/>
+              </w:rPr>
+              <w:instrText xml:space="preserve"> PAGEREF _Toc89990840 \h </w:instrText>
             </w:r>
             <w:r>
               <w:rPr>
                 <w:noProof/>
                 <w:webHidden/>
-                <w:sz w:val="28"/>
-                <w:szCs w:val="32"/>
+                <w:sz w:val="36"/>
+                <w:szCs w:val="40"/>
               </w:rPr>
             </w:r>
             <w:r>
               <w:rPr>
                 <w:noProof/>
                 <w:webHidden/>
-                <w:sz w:val="28"/>
-                <w:szCs w:val="32"/>
+                <w:sz w:val="36"/>
+                <w:szCs w:val="40"/>
               </w:rPr>
               <w:fldChar w:fldCharType="separate"/>
             </w:r>
@@ -1023,379 +1131,17 @@
               <w:rPr>
                 <w:noProof/>
                 <w:webHidden/>
-                <w:sz w:val="28"/>
-                <w:szCs w:val="32"/>
-              </w:rPr>
-              <w:t>7</w:t>
+                <w:sz w:val="36"/>
+                <w:szCs w:val="40"/>
+              </w:rPr>
+              <w:t>8</w:t>
             </w:r>
             <w:r>
               <w:rPr>
                 <w:noProof/>
                 <w:webHidden/>
-                <w:sz w:val="28"/>
-                <w:szCs w:val="32"/>
-              </w:rPr>
-              <w:fldChar w:fldCharType="end"/>
-            </w:r>
-          </w:hyperlink>
-        </w:p>
-        <w:p>
-          <w:pPr>
-            <w:pStyle w:val="TOC2"/>
-            <w:tabs>
-              <w:tab w:val="right" w:leader="dot" w:pos="9016"/>
-            </w:tabs>
-            <w:rPr>
-              <w:rFonts w:asciiTheme="minorHAnsi" w:eastAsiaTheme="minorEastAsia" w:hAnsiTheme="minorHAnsi" w:cstheme="minorBidi"/>
-              <w:smallCaps w:val="0"/>
-              <w:noProof/>
-              <w:sz w:val="28"/>
-              <w:szCs w:val="28"/>
-              <w:lang w:eastAsia="en-GB"/>
-            </w:rPr>
-          </w:pPr>
-          <w:hyperlink w:anchor="_Toc87034978" w:history="1">
-            <w:r>
-              <w:rPr>
-                <w:rStyle w:val="Hyperlink"/>
-                <w:rFonts w:ascii="Times New Roman" w:hAnsi="Times New Roman"/>
-                <w:noProof/>
-                <w:sz w:val="22"/>
-                <w:szCs w:val="32"/>
-              </w:rPr>
-              <w:t>1.1 Why do we test?</w:t>
-            </w:r>
-            <w:r>
-              <w:rPr>
-                <w:noProof/>
-                <w:webHidden/>
-                <w:sz w:val="22"/>
-                <w:szCs w:val="32"/>
-              </w:rPr>
-              <w:tab/>
-            </w:r>
-            <w:r>
-              <w:rPr>
-                <w:noProof/>
-                <w:webHidden/>
-                <w:sz w:val="22"/>
-                <w:szCs w:val="32"/>
-              </w:rPr>
-              <w:fldChar w:fldCharType="begin"/>
-            </w:r>
-            <w:r>
-              <w:rPr>
-                <w:noProof/>
-                <w:webHidden/>
-                <w:sz w:val="22"/>
-                <w:szCs w:val="32"/>
-              </w:rPr>
-              <w:instrText xml:space="preserve"> PAGEREF _Toc87034978 \h </w:instrText>
-            </w:r>
-            <w:r>
-              <w:rPr>
-                <w:noProof/>
-                <w:webHidden/>
-                <w:sz w:val="22"/>
-                <w:szCs w:val="32"/>
-              </w:rPr>
-            </w:r>
-            <w:r>
-              <w:rPr>
-                <w:noProof/>
-                <w:webHidden/>
-                <w:sz w:val="22"/>
-                <w:szCs w:val="32"/>
-              </w:rPr>
-              <w:fldChar w:fldCharType="separate"/>
-            </w:r>
-            <w:r>
-              <w:rPr>
-                <w:noProof/>
-                <w:webHidden/>
-                <w:sz w:val="22"/>
-                <w:szCs w:val="32"/>
-              </w:rPr>
-              <w:t>7</w:t>
-            </w:r>
-            <w:r>
-              <w:rPr>
-                <w:noProof/>
-                <w:webHidden/>
-                <w:sz w:val="22"/>
-                <w:szCs w:val="32"/>
-              </w:rPr>
-              <w:fldChar w:fldCharType="end"/>
-            </w:r>
-          </w:hyperlink>
-        </w:p>
-        <w:p>
-          <w:pPr>
-            <w:pStyle w:val="TOC2"/>
-            <w:tabs>
-              <w:tab w:val="right" w:leader="dot" w:pos="9016"/>
-            </w:tabs>
-            <w:rPr>
-              <w:rFonts w:asciiTheme="minorHAnsi" w:eastAsiaTheme="minorEastAsia" w:hAnsiTheme="minorHAnsi" w:cstheme="minorBidi"/>
-              <w:smallCaps w:val="0"/>
-              <w:noProof/>
-              <w:sz w:val="28"/>
-              <w:szCs w:val="28"/>
-              <w:lang w:eastAsia="en-GB"/>
-            </w:rPr>
-          </w:pPr>
-          <w:hyperlink w:anchor="_Toc87034979" w:history="1">
-            <w:r>
-              <w:rPr>
-                <w:rStyle w:val="Hyperlink"/>
-                <w:rFonts w:ascii="Times New Roman" w:hAnsi="Times New Roman"/>
-                <w:noProof/>
-                <w:sz w:val="22"/>
-                <w:szCs w:val="32"/>
-              </w:rPr>
-              <w:t>1.2 What should we test?</w:t>
-            </w:r>
-            <w:r>
-              <w:rPr>
-                <w:noProof/>
-                <w:webHidden/>
-                <w:sz w:val="22"/>
-                <w:szCs w:val="32"/>
-              </w:rPr>
-              <w:tab/>
-            </w:r>
-            <w:r>
-              <w:rPr>
-                <w:noProof/>
-                <w:webHidden/>
-                <w:sz w:val="22"/>
-                <w:szCs w:val="32"/>
-              </w:rPr>
-              <w:fldChar w:fldCharType="begin"/>
-            </w:r>
-            <w:r>
-              <w:rPr>
-                <w:noProof/>
-                <w:webHidden/>
-                <w:sz w:val="22"/>
-                <w:szCs w:val="32"/>
-              </w:rPr>
-              <w:instrText xml:space="preserve"> PAGEREF _Toc87034979 \h </w:instrText>
-            </w:r>
-            <w:r>
-              <w:rPr>
-                <w:noProof/>
-                <w:webHidden/>
-                <w:sz w:val="22"/>
-                <w:szCs w:val="32"/>
-              </w:rPr>
-            </w:r>
-            <w:r>
-              <w:rPr>
-                <w:noProof/>
-                <w:webHidden/>
-                <w:sz w:val="22"/>
-                <w:szCs w:val="32"/>
-              </w:rPr>
-              <w:fldChar w:fldCharType="separate"/>
-            </w:r>
-            <w:r>
-              <w:rPr>
-                <w:noProof/>
-                <w:webHidden/>
-                <w:sz w:val="22"/>
-                <w:szCs w:val="32"/>
-              </w:rPr>
-              <w:t>8</w:t>
-            </w:r>
-            <w:r>
-              <w:rPr>
-                <w:noProof/>
-                <w:webHidden/>
-                <w:sz w:val="22"/>
-                <w:szCs w:val="32"/>
-              </w:rPr>
-              <w:fldChar w:fldCharType="end"/>
-            </w:r>
-          </w:hyperlink>
-        </w:p>
-        <w:p>
-          <w:pPr>
-            <w:pStyle w:val="TOC2"/>
-            <w:tabs>
-              <w:tab w:val="right" w:leader="dot" w:pos="9016"/>
-            </w:tabs>
-            <w:rPr>
-              <w:rFonts w:asciiTheme="minorHAnsi" w:eastAsiaTheme="minorEastAsia" w:hAnsiTheme="minorHAnsi" w:cstheme="minorBidi"/>
-              <w:smallCaps w:val="0"/>
-              <w:noProof/>
-              <w:sz w:val="28"/>
-              <w:szCs w:val="28"/>
-              <w:lang w:eastAsia="en-GB"/>
-            </w:rPr>
-          </w:pPr>
-          <w:hyperlink w:anchor="_Toc87034980" w:history="1">
-            <w:r>
-              <w:rPr>
-                <w:rStyle w:val="Hyperlink"/>
-                <w:rFonts w:ascii="Times New Roman" w:hAnsi="Times New Roman"/>
-                <w:noProof/>
-                <w:sz w:val="22"/>
-                <w:szCs w:val="32"/>
-              </w:rPr>
-              <w:t>1.3 How do we test?</w:t>
-            </w:r>
-            <w:r>
-              <w:rPr>
-                <w:noProof/>
-                <w:webHidden/>
-                <w:sz w:val="22"/>
-                <w:szCs w:val="32"/>
-              </w:rPr>
-              <w:tab/>
-            </w:r>
-            <w:r>
-              <w:rPr>
-                <w:noProof/>
-                <w:webHidden/>
-                <w:sz w:val="22"/>
-                <w:szCs w:val="32"/>
-              </w:rPr>
-              <w:fldChar w:fldCharType="begin"/>
-            </w:r>
-            <w:r>
-              <w:rPr>
-                <w:noProof/>
-                <w:webHidden/>
-                <w:sz w:val="22"/>
-                <w:szCs w:val="32"/>
-              </w:rPr>
-              <w:instrText xml:space="preserve"> PAGEREF _Toc87034980 \h </w:instrText>
-            </w:r>
-            <w:r>
-              <w:rPr>
-                <w:noProof/>
-                <w:webHidden/>
-                <w:sz w:val="22"/>
-                <w:szCs w:val="32"/>
-              </w:rPr>
-            </w:r>
-            <w:r>
-              <w:rPr>
-                <w:noProof/>
-                <w:webHidden/>
-                <w:sz w:val="22"/>
-                <w:szCs w:val="32"/>
-              </w:rPr>
-              <w:fldChar w:fldCharType="separate"/>
-            </w:r>
-            <w:r>
-              <w:rPr>
-                <w:noProof/>
-                <w:webHidden/>
-                <w:sz w:val="22"/>
-                <w:szCs w:val="32"/>
-              </w:rPr>
-              <w:t>8</w:t>
-            </w:r>
-            <w:r>
-              <w:rPr>
-                <w:noProof/>
-                <w:webHidden/>
-                <w:sz w:val="22"/>
-                <w:szCs w:val="32"/>
-              </w:rPr>
-              <w:fldChar w:fldCharType="end"/>
-            </w:r>
-          </w:hyperlink>
-        </w:p>
-        <w:p>
-          <w:pPr>
-            <w:pStyle w:val="TOC1"/>
-            <w:tabs>
-              <w:tab w:val="right" w:leader="dot" w:pos="9016"/>
-            </w:tabs>
-            <w:rPr>
-              <w:rFonts w:asciiTheme="minorHAnsi" w:eastAsiaTheme="minorEastAsia" w:hAnsiTheme="minorHAnsi" w:cstheme="minorBidi"/>
-              <w:b w:val="0"/>
-              <w:bCs w:val="0"/>
-              <w:smallCaps w:val="0"/>
-              <w:noProof/>
-              <w:sz w:val="28"/>
-              <w:szCs w:val="28"/>
-              <w:lang w:eastAsia="en-GB"/>
-            </w:rPr>
-          </w:pPr>
-          <w:hyperlink w:anchor="_Toc87034981" w:history="1">
-            <w:r>
-              <w:rPr>
-                <w:rStyle w:val="Hyperlink"/>
-                <w:rFonts w:ascii="Times New Roman" w:hAnsi="Times New Roman"/>
-                <w:noProof/>
-                <w:sz w:val="28"/>
-                <w:szCs w:val="32"/>
-              </w:rPr>
-              <w:t>3. Bibliography</w:t>
-            </w:r>
-            <w:r>
-              <w:rPr>
-                <w:noProof/>
-                <w:webHidden/>
-                <w:sz w:val="28"/>
-                <w:szCs w:val="32"/>
-              </w:rPr>
-              <w:tab/>
-            </w:r>
-            <w:r>
-              <w:rPr>
-                <w:noProof/>
-                <w:webHidden/>
-                <w:sz w:val="28"/>
-                <w:szCs w:val="32"/>
-              </w:rPr>
-              <w:fldChar w:fldCharType="begin"/>
-            </w:r>
-            <w:r>
-              <w:rPr>
-                <w:noProof/>
-                <w:webHidden/>
-                <w:sz w:val="28"/>
-                <w:szCs w:val="32"/>
-              </w:rPr>
-              <w:instrText xml:space="preserve"> PAGEREF _Toc87034981 \h </w:instrText>
-            </w:r>
-            <w:r>
-              <w:rPr>
-                <w:noProof/>
-                <w:webHidden/>
-                <w:sz w:val="28"/>
-                <w:szCs w:val="32"/>
-              </w:rPr>
-            </w:r>
-            <w:r>
-              <w:rPr>
-                <w:noProof/>
-                <w:webHidden/>
-                <w:sz w:val="28"/>
-                <w:szCs w:val="32"/>
-              </w:rPr>
-              <w:fldChar w:fldCharType="separate"/>
-            </w:r>
-            <w:r>
-              <w:rPr>
-                <w:noProof/>
-                <w:webHidden/>
-                <w:sz w:val="28"/>
-                <w:szCs w:val="32"/>
-              </w:rPr>
-              <w:t>10</w:t>
-            </w:r>
-            <w:r>
-              <w:rPr>
-                <w:noProof/>
-                <w:webHidden/>
-                <w:sz w:val="28"/>
-                <w:szCs w:val="32"/>
+                <w:sz w:val="36"/>
+                <w:szCs w:val="40"/>
               </w:rPr>
               <w:fldChar w:fldCharType="end"/>
             </w:r>
@@ -1487,7 +1233,7 @@
           <w:rFonts w:ascii="Times New Roman" w:hAnsi="Times New Roman" w:cs="Times New Roman"/>
         </w:rPr>
       </w:pPr>
-      <w:bookmarkStart w:id="0" w:name="_Toc87034971"/>
+      <w:bookmarkStart w:id="0" w:name="_Toc89990833"/>
       <w:r>
         <w:rPr>
           <w:rFonts w:ascii="Times New Roman" w:hAnsi="Times New Roman" w:cs="Times New Roman"/>
@@ -1524,7 +1270,7 @@
           <w:szCs w:val="24"/>
         </w:rPr>
       </w:pPr>
-      <w:bookmarkStart w:id="1" w:name="_Toc87034972"/>
+      <w:bookmarkStart w:id="1" w:name="_Toc89990834"/>
       <w:r>
         <w:rPr>
           <w:rFonts w:ascii="Times New Roman" w:hAnsi="Times New Roman" w:cs="Times New Roman"/>
@@ -1621,7 +1367,7 @@
           <w:rFonts w:ascii="Times New Roman" w:hAnsi="Times New Roman" w:cs="Times New Roman"/>
         </w:rPr>
       </w:pPr>
-      <w:bookmarkStart w:id="2" w:name="_Toc87034973"/>
+      <w:bookmarkStart w:id="2" w:name="_Toc89990835"/>
       <w:r>
         <w:rPr>
           <w:rFonts w:ascii="Times New Roman" w:hAnsi="Times New Roman" w:cs="Times New Roman"/>
@@ -1663,7 +1409,7 @@
           <w:szCs w:val="24"/>
         </w:rPr>
       </w:pPr>
-      <w:bookmarkStart w:id="3" w:name="_Toc87034974"/>
+      <w:bookmarkStart w:id="3" w:name="_Toc89990836"/>
       <w:r>
         <w:rPr>
           <w:rFonts w:ascii="Times New Roman" w:hAnsi="Times New Roman" w:cs="Times New Roman"/>
@@ -2640,7 +2386,7 @@
           <w:szCs w:val="24"/>
         </w:rPr>
       </w:pPr>
-      <w:bookmarkStart w:id="4" w:name="_Toc87034975"/>
+      <w:bookmarkStart w:id="4" w:name="_Toc89990837"/>
       <w:r>
         <w:rPr>
           <w:rFonts w:ascii="Times New Roman" w:hAnsi="Times New Roman" w:cs="Times New Roman"/>
@@ -3172,7 +2918,7 @@
           <w:szCs w:val="24"/>
         </w:rPr>
       </w:pPr>
-      <w:bookmarkStart w:id="5" w:name="_Toc87034976"/>
+      <w:bookmarkStart w:id="5" w:name="_Toc89990838"/>
       <w:r>
         <w:rPr>
           <w:rFonts w:ascii="Times New Roman" w:hAnsi="Times New Roman" w:cs="Times New Roman"/>
@@ -4100,25 +3846,17 @@
         <w:rPr>
           <w:rFonts w:ascii="Times New Roman" w:hAnsi="Times New Roman" w:cs="Times New Roman"/>
           <w:szCs w:val="24"/>
-          <w:lang w:val="pl-PL"/>
-        </w:rPr>
-      </w:pPr>
+        </w:rPr>
+      </w:pPr>
+      <w:bookmarkStart w:id="6" w:name="_Toc89990839"/>
       <w:r>
         <w:rPr>
           <w:rFonts w:ascii="Times New Roman" w:hAnsi="Times New Roman" w:cs="Times New Roman"/>
           <w:szCs w:val="24"/>
-          <w:lang w:val="pl-PL"/>
-        </w:rPr>
-        <w:t>2.2 CI setup di</w:t>
-      </w:r>
-      <w:r>
-        <w:rPr>
-          <w:rFonts w:ascii="Times New Roman" w:hAnsi="Times New Roman" w:cs="Times New Roman"/>
-          <w:szCs w:val="24"/>
-          <w:lang w:val="pl-PL"/>
-        </w:rPr>
-        <w:t>agram</w:t>
-      </w:r>
+        </w:rPr>
+        <w:t>2.2 CI setup diagram</w:t>
+      </w:r>
+      <w:bookmarkEnd w:id="6"/>
     </w:p>
     <w:p>
       <w:pPr>
@@ -4320,6 +4058,35 @@
     </w:p>
     <w:p>
       <w:pPr>
+        <w:spacing w:line="360" w:lineRule="auto"/>
+        <w:rPr>
+          <w:rFonts w:ascii="Times New Roman" w:hAnsi="Times New Roman"/>
+          <w:sz w:val="24"/>
+          <w:szCs w:val="22"/>
+        </w:rPr>
+      </w:pPr>
+    </w:p>
+    <w:p>
+      <w:pPr>
+        <w:spacing w:after="160" w:line="259" w:lineRule="auto"/>
+        <w:jc w:val="left"/>
+        <w:rPr>
+          <w:rFonts w:ascii="Times New Roman" w:hAnsi="Times New Roman"/>
+          <w:sz w:val="24"/>
+          <w:szCs w:val="22"/>
+        </w:rPr>
+      </w:pPr>
+      <w:r>
+        <w:rPr>
+          <w:rFonts w:ascii="Times New Roman" w:hAnsi="Times New Roman"/>
+          <w:sz w:val="24"/>
+          <w:szCs w:val="22"/>
+        </w:rPr>
+        <w:br w:type="page"/>
+      </w:r>
+    </w:p>
+    <w:p>
+      <w:pPr>
         <w:pStyle w:val="Heading1"/>
         <w:spacing w:line="360" w:lineRule="auto"/>
         <w:ind w:left="426" w:hanging="426"/>
@@ -4327,956 +4094,7 @@
           <w:rFonts w:ascii="Times New Roman" w:hAnsi="Times New Roman" w:cs="Times New Roman"/>
         </w:rPr>
       </w:pPr>
-      <w:bookmarkStart w:id="6" w:name="_Toc87034977"/>
-      <w:r>
-        <w:rPr>
-          <w:rFonts w:ascii="Times New Roman" w:hAnsi="Times New Roman" w:cs="Times New Roman"/>
-        </w:rPr>
-        <w:t>3. Test strategy</w:t>
-      </w:r>
-      <w:bookmarkEnd w:id="6"/>
-    </w:p>
-    <w:p>
-      <w:pPr>
-        <w:pStyle w:val="Heading2"/>
-        <w:spacing w:line="360" w:lineRule="auto"/>
-        <w:rPr>
-          <w:rFonts w:ascii="Times New Roman" w:hAnsi="Times New Roman" w:cs="Times New Roman"/>
-          <w:szCs w:val="24"/>
-        </w:rPr>
-      </w:pPr>
-      <w:bookmarkStart w:id="7" w:name="_Toc87034978"/>
-      <w:r>
-        <w:rPr>
-          <w:rFonts w:ascii="Times New Roman" w:hAnsi="Times New Roman" w:cs="Times New Roman"/>
-          <w:szCs w:val="24"/>
-        </w:rPr>
-        <w:t xml:space="preserve">1.1 </w:t>
-      </w:r>
-      <w:r>
-        <w:rPr>
-          <w:rFonts w:ascii="Times New Roman" w:hAnsi="Times New Roman" w:cs="Times New Roman"/>
-          <w:szCs w:val="24"/>
-        </w:rPr>
-        <w:t>Why do we test?</w:t>
-      </w:r>
-      <w:bookmarkEnd w:id="7"/>
-    </w:p>
-    <w:p>
-      <w:pPr>
-        <w:spacing w:line="360" w:lineRule="auto"/>
-        <w:ind w:firstLine="720"/>
-        <w:rPr>
-          <w:rFonts w:ascii="Times New Roman" w:hAnsi="Times New Roman"/>
-          <w:sz w:val="24"/>
-          <w:szCs w:val="22"/>
-        </w:rPr>
-      </w:pPr>
-      <w:r>
-        <w:rPr>
-          <w:rFonts w:ascii="Times New Roman" w:hAnsi="Times New Roman"/>
-          <w:sz w:val="24"/>
-          <w:szCs w:val="22"/>
-        </w:rPr>
-        <w:t>The goal of software testing is to find errors, gaps, or missing requirements in comparison to the actual requirements.</w:t>
-      </w:r>
-      <w:r>
-        <w:rPr>
-          <w:rFonts w:ascii="Times New Roman" w:hAnsi="Times New Roman"/>
-          <w:sz w:val="24"/>
-          <w:szCs w:val="22"/>
-        </w:rPr>
-        <w:t xml:space="preserve"> We do this so that we can find and squash bugs before delivering a software product to the client. Testing is helpful when we incorporate new features, as we may run older tests that worked before, and ensure that the implementation of new features did not disrupt the application. </w:t>
-      </w:r>
-      <w:r>
-        <w:rPr>
-          <w:rFonts w:ascii="Times New Roman" w:hAnsi="Times New Roman"/>
-          <w:sz w:val="24"/>
-          <w:szCs w:val="22"/>
-        </w:rPr>
-        <w:t>This is also an important topic that is discussed in the DOT framework. As discussed later.</w:t>
-      </w:r>
-      <w:r>
-        <w:rPr>
-          <w:rFonts w:ascii="Times New Roman" w:hAnsi="Times New Roman"/>
-          <w:sz w:val="24"/>
-          <w:szCs w:val="22"/>
-        </w:rPr>
-        <w:t xml:space="preserve"> </w:t>
-      </w:r>
-    </w:p>
-    <w:p>
-      <w:pPr>
-        <w:spacing w:line="360" w:lineRule="auto"/>
-        <w:ind w:firstLine="720"/>
-        <w:rPr>
-          <w:rFonts w:ascii="Times New Roman" w:hAnsi="Times New Roman"/>
-          <w:sz w:val="24"/>
-          <w:szCs w:val="22"/>
-        </w:rPr>
-      </w:pPr>
-    </w:p>
-    <w:p>
-      <w:pPr>
-        <w:pStyle w:val="Heading2"/>
-        <w:spacing w:line="360" w:lineRule="auto"/>
-        <w:rPr>
-          <w:rFonts w:ascii="Times New Roman" w:hAnsi="Times New Roman" w:cs="Times New Roman"/>
-          <w:szCs w:val="24"/>
-        </w:rPr>
-      </w:pPr>
-      <w:bookmarkStart w:id="8" w:name="_Toc87034979"/>
-      <w:r>
-        <w:rPr>
-          <w:rFonts w:ascii="Times New Roman" w:hAnsi="Times New Roman" w:cs="Times New Roman"/>
-          <w:szCs w:val="24"/>
-        </w:rPr>
-        <w:lastRenderedPageBreak/>
-        <w:t>1.</w:t>
-      </w:r>
-      <w:r>
-        <w:rPr>
-          <w:rFonts w:ascii="Times New Roman" w:hAnsi="Times New Roman" w:cs="Times New Roman"/>
-          <w:szCs w:val="24"/>
-        </w:rPr>
-        <w:t>2</w:t>
-      </w:r>
-      <w:r>
-        <w:rPr>
-          <w:rFonts w:ascii="Times New Roman" w:hAnsi="Times New Roman" w:cs="Times New Roman"/>
-          <w:szCs w:val="24"/>
-        </w:rPr>
-        <w:t xml:space="preserve"> </w:t>
-      </w:r>
-      <w:r>
-        <w:rPr>
-          <w:rFonts w:ascii="Times New Roman" w:hAnsi="Times New Roman" w:cs="Times New Roman"/>
-          <w:szCs w:val="24"/>
-        </w:rPr>
-        <w:t>What should we test?</w:t>
-      </w:r>
-      <w:bookmarkEnd w:id="8"/>
-    </w:p>
-    <w:p>
-      <w:pPr>
-        <w:spacing w:line="360" w:lineRule="auto"/>
-        <w:rPr>
-          <w:rFonts w:ascii="Times New Roman" w:hAnsi="Times New Roman"/>
-          <w:sz w:val="24"/>
-          <w:szCs w:val="22"/>
-        </w:rPr>
-      </w:pPr>
-      <w:r>
-        <w:rPr>
-          <w:rFonts w:ascii="Times New Roman" w:hAnsi="Times New Roman"/>
-          <w:sz w:val="24"/>
-          <w:szCs w:val="22"/>
-        </w:rPr>
-        <w:tab/>
-        <w:t>It is important to test the C4 part of</w:t>
-      </w:r>
-      <w:r>
-        <w:rPr>
-          <w:rFonts w:ascii="Times New Roman" w:hAnsi="Times New Roman"/>
-          <w:sz w:val="24"/>
-          <w:szCs w:val="22"/>
-        </w:rPr>
-        <w:t xml:space="preserve"> the implementation. At the C4 level, the whole program is separated into units. These units (pieces of code) may be tested, and this action is called unit-testing. The point of unit testing is to ensure that each unit of the program is working correctly as per defined assertions.</w:t>
-      </w:r>
-    </w:p>
-    <w:p>
-      <w:pPr>
-        <w:spacing w:line="360" w:lineRule="auto"/>
-        <w:rPr>
-          <w:rFonts w:ascii="Times New Roman" w:hAnsi="Times New Roman"/>
-          <w:sz w:val="24"/>
-          <w:szCs w:val="22"/>
-        </w:rPr>
-      </w:pPr>
-      <w:r>
-        <w:rPr>
-          <w:rFonts w:ascii="Times New Roman" w:hAnsi="Times New Roman"/>
-          <w:sz w:val="24"/>
-          <w:szCs w:val="22"/>
-        </w:rPr>
-        <w:tab/>
-      </w:r>
-    </w:p>
-    <w:p>
-      <w:pPr>
-        <w:spacing w:line="360" w:lineRule="auto"/>
-        <w:rPr>
-          <w:rFonts w:ascii="Times New Roman" w:hAnsi="Times New Roman"/>
-          <w:sz w:val="24"/>
-          <w:szCs w:val="22"/>
-        </w:rPr>
-      </w:pPr>
-      <w:r>
-        <w:rPr>
-          <w:rFonts w:ascii="Times New Roman" w:hAnsi="Times New Roman"/>
-          <w:sz w:val="24"/>
-          <w:szCs w:val="22"/>
-        </w:rPr>
-        <w:tab/>
-        <w:t xml:space="preserve">After you make sufficient unit </w:t>
-      </w:r>
-      <w:r>
-        <w:rPr>
-          <w:rFonts w:ascii="Times New Roman" w:hAnsi="Times New Roman"/>
-          <w:sz w:val="24"/>
-          <w:szCs w:val="22"/>
-        </w:rPr>
-        <w:t>test and</w:t>
-      </w:r>
-      <w:r>
-        <w:rPr>
-          <w:rFonts w:ascii="Times New Roman" w:hAnsi="Times New Roman"/>
-          <w:sz w:val="24"/>
-          <w:szCs w:val="22"/>
-        </w:rPr>
-        <w:t xml:space="preserve"> ensure that the code coverage of said tests encompasses all units of the application, then you must check if all the components within the scope of the application are working correctly and as intended. </w:t>
-      </w:r>
-      <w:r>
-        <w:rPr>
-          <w:rFonts w:ascii="Times New Roman" w:hAnsi="Times New Roman"/>
-          <w:sz w:val="24"/>
-          <w:szCs w:val="22"/>
-        </w:rPr>
-        <w:t>This is called integration testing, and as the name suggests we test whether all the components when put together are working correctly and as described.</w:t>
-      </w:r>
-    </w:p>
-    <w:p>
-      <w:pPr>
-        <w:spacing w:line="360" w:lineRule="auto"/>
-        <w:rPr>
-          <w:rFonts w:ascii="Times New Roman" w:hAnsi="Times New Roman"/>
-          <w:sz w:val="24"/>
-          <w:szCs w:val="22"/>
-        </w:rPr>
-      </w:pPr>
-    </w:p>
-    <w:p>
-      <w:pPr>
-        <w:spacing w:line="360" w:lineRule="auto"/>
-        <w:rPr>
-          <w:rFonts w:ascii="Times New Roman" w:hAnsi="Times New Roman"/>
-          <w:sz w:val="24"/>
-          <w:szCs w:val="22"/>
-        </w:rPr>
-      </w:pPr>
-      <w:r>
-        <w:rPr>
-          <w:rFonts w:ascii="Times New Roman" w:hAnsi="Times New Roman"/>
-          <w:sz w:val="24"/>
-          <w:szCs w:val="22"/>
-        </w:rPr>
-        <w:tab/>
-        <w:t xml:space="preserve">Next, we must test how the entire system functions. </w:t>
-      </w:r>
-      <w:r>
-        <w:rPr>
-          <w:rFonts w:ascii="Times New Roman" w:hAnsi="Times New Roman"/>
-          <w:sz w:val="24"/>
-          <w:szCs w:val="22"/>
-        </w:rPr>
-        <w:t>Again,</w:t>
-      </w:r>
-      <w:r>
-        <w:rPr>
-          <w:rFonts w:ascii="Times New Roman" w:hAnsi="Times New Roman"/>
-          <w:sz w:val="24"/>
-          <w:szCs w:val="22"/>
-        </w:rPr>
-        <w:t xml:space="preserve"> we zoom out and now we are testing the behaviour of all the elements working together. This is called system testing. </w:t>
-      </w:r>
-      <w:r>
-        <w:rPr>
-          <w:rFonts w:ascii="Times New Roman" w:hAnsi="Times New Roman"/>
-          <w:sz w:val="24"/>
-          <w:szCs w:val="22"/>
-        </w:rPr>
-        <w:t xml:space="preserve"> </w:t>
-      </w:r>
-      <w:r>
-        <w:rPr>
-          <w:rFonts w:ascii="Times New Roman" w:hAnsi="Times New Roman"/>
-          <w:sz w:val="24"/>
-          <w:szCs w:val="22"/>
-        </w:rPr>
-        <w:t>We do this to e</w:t>
-      </w:r>
-      <w:r>
-        <w:rPr>
-          <w:rFonts w:ascii="Times New Roman" w:hAnsi="Times New Roman"/>
-          <w:sz w:val="24"/>
-          <w:szCs w:val="22"/>
-        </w:rPr>
-        <w:t xml:space="preserve">valuate the system's compliance with requirements. System testing takes, as its input, </w:t>
-      </w:r>
-      <w:r>
-        <w:rPr>
-          <w:rFonts w:ascii="Times New Roman" w:hAnsi="Times New Roman"/>
-          <w:sz w:val="24"/>
-          <w:szCs w:val="22"/>
-        </w:rPr>
-        <w:t>all</w:t>
-      </w:r>
-      <w:r>
-        <w:rPr>
-          <w:rFonts w:ascii="Times New Roman" w:hAnsi="Times New Roman"/>
-          <w:sz w:val="24"/>
-          <w:szCs w:val="22"/>
-        </w:rPr>
-        <w:t xml:space="preserve"> the integrated components that </w:t>
-      </w:r>
-      <w:r>
-        <w:rPr>
-          <w:rFonts w:ascii="Times New Roman" w:hAnsi="Times New Roman"/>
-          <w:sz w:val="24"/>
-          <w:szCs w:val="22"/>
-        </w:rPr>
-        <w:t xml:space="preserve">gone through and passed the </w:t>
-      </w:r>
-      <w:r>
-        <w:rPr>
-          <w:rFonts w:ascii="Times New Roman" w:hAnsi="Times New Roman"/>
-          <w:sz w:val="24"/>
-          <w:szCs w:val="22"/>
-        </w:rPr>
-        <w:t>integration testing</w:t>
-      </w:r>
-      <w:r>
-        <w:rPr>
-          <w:rFonts w:ascii="Times New Roman" w:hAnsi="Times New Roman"/>
-          <w:sz w:val="24"/>
-          <w:szCs w:val="22"/>
-        </w:rPr>
-        <w:t xml:space="preserve"> phase</w:t>
-      </w:r>
-      <w:r>
-        <w:rPr>
-          <w:rFonts w:ascii="Times New Roman" w:hAnsi="Times New Roman"/>
-          <w:sz w:val="24"/>
-          <w:szCs w:val="22"/>
-        </w:rPr>
-        <w:t>.</w:t>
-      </w:r>
-    </w:p>
-    <w:p>
-      <w:pPr>
-        <w:spacing w:line="360" w:lineRule="auto"/>
-        <w:rPr>
-          <w:rFonts w:ascii="Times New Roman" w:hAnsi="Times New Roman"/>
-          <w:sz w:val="24"/>
-          <w:szCs w:val="22"/>
-        </w:rPr>
-      </w:pPr>
-    </w:p>
-    <w:p>
-      <w:pPr>
-        <w:spacing w:line="360" w:lineRule="auto"/>
-        <w:rPr>
-          <w:rFonts w:ascii="Times New Roman" w:hAnsi="Times New Roman"/>
-          <w:sz w:val="24"/>
-          <w:szCs w:val="22"/>
-        </w:rPr>
-      </w:pPr>
-      <w:r>
-        <w:rPr>
-          <w:rFonts w:ascii="Times New Roman" w:hAnsi="Times New Roman"/>
-          <w:sz w:val="24"/>
-          <w:szCs w:val="22"/>
-        </w:rPr>
-        <w:tab/>
-        <w:t xml:space="preserve">Finally, to ensure that the </w:t>
-      </w:r>
-      <w:r>
-        <w:rPr>
-          <w:rFonts w:ascii="Times New Roman" w:hAnsi="Times New Roman"/>
-          <w:sz w:val="24"/>
-          <w:szCs w:val="22"/>
-        </w:rPr>
-        <w:t>end-product</w:t>
-      </w:r>
-      <w:r>
-        <w:rPr>
-          <w:rFonts w:ascii="Times New Roman" w:hAnsi="Times New Roman"/>
-          <w:sz w:val="24"/>
-          <w:szCs w:val="22"/>
-        </w:rPr>
-        <w:t xml:space="preserve"> meets </w:t>
-      </w:r>
-      <w:r>
-        <w:rPr>
-          <w:rFonts w:ascii="Times New Roman" w:hAnsi="Times New Roman"/>
-          <w:sz w:val="24"/>
-          <w:szCs w:val="22"/>
-        </w:rPr>
-        <w:t>all</w:t>
-      </w:r>
-      <w:r>
-        <w:rPr>
-          <w:rFonts w:ascii="Times New Roman" w:hAnsi="Times New Roman"/>
-          <w:sz w:val="24"/>
-          <w:szCs w:val="22"/>
-        </w:rPr>
-        <w:t xml:space="preserve"> the requirements set out by our clients, we do acceptance testing. These tests involve testing the software based on the needs set out by the client/s. The goal is to test and successfully </w:t>
-      </w:r>
-      <w:r>
-        <w:rPr>
-          <w:rFonts w:ascii="Times New Roman" w:hAnsi="Times New Roman"/>
-          <w:sz w:val="24"/>
-          <w:szCs w:val="22"/>
-        </w:rPr>
-        <w:t>pass</w:t>
-      </w:r>
-      <w:r>
-        <w:rPr>
-          <w:rFonts w:ascii="Times New Roman" w:hAnsi="Times New Roman"/>
-          <w:sz w:val="24"/>
-          <w:szCs w:val="22"/>
-        </w:rPr>
-        <w:t xml:space="preserve"> the requirements and criteria that was set out by the client.</w:t>
-      </w:r>
-    </w:p>
-    <w:p>
-      <w:pPr>
-        <w:pStyle w:val="Heading2"/>
-        <w:spacing w:line="360" w:lineRule="auto"/>
-        <w:rPr>
-          <w:rFonts w:ascii="Times New Roman" w:hAnsi="Times New Roman" w:cs="Times New Roman"/>
-          <w:szCs w:val="24"/>
-        </w:rPr>
-      </w:pPr>
-      <w:bookmarkStart w:id="9" w:name="_Toc87034980"/>
-      <w:r>
-        <w:rPr>
-          <w:rFonts w:ascii="Times New Roman" w:hAnsi="Times New Roman" w:cs="Times New Roman"/>
-          <w:szCs w:val="24"/>
-        </w:rPr>
-        <w:t>1.</w:t>
-      </w:r>
-      <w:r>
-        <w:rPr>
-          <w:rFonts w:ascii="Times New Roman" w:hAnsi="Times New Roman" w:cs="Times New Roman"/>
-          <w:szCs w:val="24"/>
-        </w:rPr>
-        <w:t>3</w:t>
-      </w:r>
-      <w:r>
-        <w:rPr>
-          <w:rFonts w:ascii="Times New Roman" w:hAnsi="Times New Roman" w:cs="Times New Roman"/>
-          <w:szCs w:val="24"/>
-        </w:rPr>
-        <w:t xml:space="preserve"> </w:t>
-      </w:r>
-      <w:r>
-        <w:rPr>
-          <w:rFonts w:ascii="Times New Roman" w:hAnsi="Times New Roman" w:cs="Times New Roman"/>
-          <w:szCs w:val="24"/>
-        </w:rPr>
-        <w:t>How do we test?</w:t>
-      </w:r>
-      <w:bookmarkEnd w:id="9"/>
-    </w:p>
-    <w:p>
-      <w:pPr>
-        <w:spacing w:line="360" w:lineRule="auto"/>
-        <w:ind w:firstLine="426"/>
-        <w:rPr>
-          <w:rFonts w:ascii="Times New Roman" w:hAnsi="Times New Roman"/>
-          <w:sz w:val="24"/>
-          <w:szCs w:val="22"/>
-        </w:rPr>
-      </w:pPr>
-      <w:r>
-        <w:rPr>
-          <w:rFonts w:ascii="Times New Roman" w:hAnsi="Times New Roman"/>
-          <w:sz w:val="24"/>
-          <w:szCs w:val="22"/>
-        </w:rPr>
-        <w:t xml:space="preserve">This section will look at how the </w:t>
-      </w:r>
-      <w:proofErr w:type="gramStart"/>
-      <w:r>
-        <w:rPr>
-          <w:rFonts w:ascii="Times New Roman" w:hAnsi="Times New Roman"/>
-          <w:sz w:val="24"/>
-          <w:szCs w:val="22"/>
-        </w:rPr>
-        <w:t>aforementioned testing</w:t>
-      </w:r>
-      <w:proofErr w:type="gramEnd"/>
-      <w:r>
-        <w:rPr>
-          <w:rFonts w:ascii="Times New Roman" w:hAnsi="Times New Roman"/>
-          <w:sz w:val="24"/>
-          <w:szCs w:val="22"/>
-        </w:rPr>
-        <w:t xml:space="preserve"> phases are applied in the real world with a real project. </w:t>
-      </w:r>
-      <w:r>
-        <w:rPr>
-          <w:rFonts w:ascii="Times New Roman" w:hAnsi="Times New Roman"/>
-          <w:sz w:val="24"/>
-          <w:szCs w:val="22"/>
-        </w:rPr>
-        <w:t xml:space="preserve">This will include an outline on the </w:t>
-      </w:r>
-      <w:r>
-        <w:rPr>
-          <w:rFonts w:ascii="Times New Roman" w:hAnsi="Times New Roman"/>
-          <w:sz w:val="24"/>
-          <w:szCs w:val="22"/>
-        </w:rPr>
-        <w:t xml:space="preserve">tools </w:t>
-      </w:r>
-      <w:r>
-        <w:rPr>
-          <w:rFonts w:ascii="Times New Roman" w:hAnsi="Times New Roman"/>
-          <w:sz w:val="24"/>
-          <w:szCs w:val="22"/>
-        </w:rPr>
-        <w:t xml:space="preserve">that </w:t>
-      </w:r>
-      <w:r>
-        <w:rPr>
-          <w:rFonts w:ascii="Times New Roman" w:hAnsi="Times New Roman"/>
-          <w:sz w:val="24"/>
-          <w:szCs w:val="22"/>
-        </w:rPr>
-        <w:t>will be used for each</w:t>
-      </w:r>
-      <w:r>
-        <w:rPr>
-          <w:rFonts w:ascii="Times New Roman" w:hAnsi="Times New Roman"/>
-          <w:sz w:val="24"/>
-          <w:szCs w:val="22"/>
-        </w:rPr>
-        <w:t xml:space="preserve"> of the test stages.</w:t>
-      </w:r>
-    </w:p>
-    <w:p>
-      <w:pPr>
-        <w:spacing w:line="360" w:lineRule="auto"/>
-        <w:ind w:firstLine="426"/>
-        <w:rPr>
-          <w:rFonts w:ascii="Times New Roman" w:hAnsi="Times New Roman"/>
-          <w:sz w:val="24"/>
-          <w:szCs w:val="22"/>
-        </w:rPr>
-      </w:pPr>
-    </w:p>
-    <w:p>
-      <w:pPr>
-        <w:spacing w:line="360" w:lineRule="auto"/>
-        <w:rPr>
-          <w:rFonts w:ascii="Times New Roman" w:hAnsi="Times New Roman"/>
-          <w:sz w:val="24"/>
-          <w:szCs w:val="22"/>
-        </w:rPr>
-      </w:pPr>
-      <w:r>
-        <w:rPr>
-          <w:rFonts w:ascii="Times New Roman" w:hAnsi="Times New Roman"/>
-          <w:b/>
-          <w:bCs/>
-          <w:sz w:val="24"/>
-          <w:szCs w:val="22"/>
-        </w:rPr>
-        <w:t>Unit testing</w:t>
-      </w:r>
-      <w:r>
-        <w:rPr>
-          <w:rFonts w:ascii="Times New Roman" w:hAnsi="Times New Roman"/>
-          <w:b/>
-          <w:bCs/>
-          <w:sz w:val="24"/>
-          <w:szCs w:val="22"/>
-        </w:rPr>
-        <w:t xml:space="preserve"> – </w:t>
-      </w:r>
-      <w:r>
-        <w:rPr>
-          <w:rFonts w:ascii="Times New Roman" w:hAnsi="Times New Roman"/>
-          <w:sz w:val="24"/>
-          <w:szCs w:val="22"/>
-        </w:rPr>
-        <w:t xml:space="preserve">For unit testing of the withdrive project, I will be using Junit5 for the testing, as it is a popular framework for Java testing. To mock the </w:t>
-      </w:r>
-      <w:r>
-        <w:rPr>
-          <w:rFonts w:ascii="Times New Roman" w:hAnsi="Times New Roman"/>
-          <w:sz w:val="24"/>
-          <w:szCs w:val="22"/>
-        </w:rPr>
-        <w:t>database,</w:t>
-      </w:r>
-      <w:r>
-        <w:rPr>
-          <w:rFonts w:ascii="Times New Roman" w:hAnsi="Times New Roman"/>
-          <w:sz w:val="24"/>
-          <w:szCs w:val="22"/>
-        </w:rPr>
-        <w:t xml:space="preserve"> I am using Mockito, this allows me to test the service layer efficiently. </w:t>
-      </w:r>
-      <w:r>
-        <w:rPr>
-          <w:rFonts w:ascii="Times New Roman" w:hAnsi="Times New Roman"/>
-          <w:sz w:val="24"/>
-          <w:szCs w:val="22"/>
-        </w:rPr>
-        <w:t>Unit tests for each ‘atomic part’ of the code (</w:t>
-      </w:r>
-      <w:proofErr w:type="gramStart"/>
-      <w:r>
-        <w:rPr>
-          <w:rFonts w:ascii="Times New Roman" w:hAnsi="Times New Roman"/>
-          <w:sz w:val="24"/>
-          <w:szCs w:val="22"/>
-        </w:rPr>
-        <w:t>e.g.</w:t>
-      </w:r>
-      <w:proofErr w:type="gramEnd"/>
-      <w:r>
-        <w:rPr>
-          <w:rFonts w:ascii="Times New Roman" w:hAnsi="Times New Roman"/>
-          <w:sz w:val="24"/>
-          <w:szCs w:val="22"/>
-        </w:rPr>
-        <w:t xml:space="preserve"> a method or function). The unit should be tested in isolation.</w:t>
-      </w:r>
-      <w:r>
-        <w:rPr>
-          <w:rFonts w:asciiTheme="majorHAnsi" w:hAnsiTheme="majorHAnsi" w:cstheme="majorHAnsi"/>
-          <w:sz w:val="24"/>
-          <w:szCs w:val="22"/>
-        </w:rPr>
-        <w:t xml:space="preserve"> </w:t>
-      </w:r>
-      <w:r>
-        <w:rPr>
-          <w:rFonts w:asciiTheme="majorHAnsi" w:hAnsiTheme="majorHAnsi" w:cstheme="majorHAnsi"/>
-          <w:color w:val="000000"/>
-          <w:shd w:val="clear" w:color="auto" w:fill="FFFFFF"/>
-        </w:rPr>
-        <w:t>(</w:t>
-      </w:r>
-      <w:r>
-        <w:rPr>
-          <w:rFonts w:asciiTheme="majorHAnsi" w:hAnsiTheme="majorHAnsi" w:cstheme="majorHAnsi"/>
-          <w:i/>
-          <w:iCs/>
-          <w:color w:val="000000"/>
-        </w:rPr>
-        <w:t>Methods - ICT research methods</w:t>
-      </w:r>
-      <w:r>
-        <w:rPr>
-          <w:rFonts w:asciiTheme="majorHAnsi" w:hAnsiTheme="majorHAnsi" w:cstheme="majorHAnsi"/>
-          <w:color w:val="000000"/>
-          <w:shd w:val="clear" w:color="auto" w:fill="FFFFFF"/>
-        </w:rPr>
-        <w:t>, 2021)</w:t>
-      </w:r>
-    </w:p>
-    <w:p>
-      <w:pPr>
-        <w:spacing w:line="360" w:lineRule="auto"/>
-        <w:rPr>
-          <w:rFonts w:ascii="Times New Roman" w:hAnsi="Times New Roman"/>
-          <w:sz w:val="24"/>
-          <w:szCs w:val="22"/>
-        </w:rPr>
-      </w:pPr>
-    </w:p>
-    <w:p>
-      <w:pPr>
-        <w:spacing w:line="360" w:lineRule="auto"/>
-        <w:rPr>
-          <w:rFonts w:ascii="Times New Roman" w:hAnsi="Times New Roman"/>
-          <w:sz w:val="24"/>
-          <w:szCs w:val="22"/>
-        </w:rPr>
-      </w:pPr>
-      <w:r>
-        <w:rPr>
-          <w:rFonts w:ascii="Times New Roman" w:hAnsi="Times New Roman"/>
-          <w:b/>
-          <w:bCs/>
-          <w:sz w:val="24"/>
-          <w:szCs w:val="22"/>
-        </w:rPr>
-        <w:lastRenderedPageBreak/>
-        <w:t xml:space="preserve">Integration testing – </w:t>
-      </w:r>
-      <w:r>
-        <w:rPr>
-          <w:rFonts w:ascii="Times New Roman" w:hAnsi="Times New Roman"/>
-          <w:sz w:val="24"/>
-          <w:szCs w:val="22"/>
-        </w:rPr>
-        <w:t xml:space="preserve">Once all unit tests are made and pass, I then can start integration testing all the components of the backend. There are frameworks available to do help do this, my choice being </w:t>
-      </w:r>
-      <w:r>
-        <w:rPr>
-          <w:rFonts w:ascii="Times New Roman" w:hAnsi="Times New Roman"/>
-          <w:sz w:val="24"/>
-          <w:szCs w:val="22"/>
-        </w:rPr>
-        <w:t>Selenium</w:t>
-      </w:r>
-      <w:r>
-        <w:rPr>
-          <w:rFonts w:ascii="Times New Roman" w:hAnsi="Times New Roman"/>
-          <w:sz w:val="24"/>
-          <w:szCs w:val="22"/>
-        </w:rPr>
-        <w:t xml:space="preserve">, it is one of the most popular integration testing frameworks for Java. </w:t>
-      </w:r>
-    </w:p>
-    <w:p>
-      <w:pPr>
-        <w:spacing w:line="360" w:lineRule="auto"/>
-        <w:rPr>
-          <w:rFonts w:ascii="Times New Roman" w:hAnsi="Times New Roman"/>
-          <w:sz w:val="24"/>
-          <w:szCs w:val="22"/>
-        </w:rPr>
-      </w:pPr>
-    </w:p>
-    <w:p>
-      <w:pPr>
-        <w:spacing w:line="360" w:lineRule="auto"/>
-        <w:rPr>
-          <w:rFonts w:ascii="Times New Roman" w:hAnsi="Times New Roman"/>
-          <w:sz w:val="24"/>
-          <w:szCs w:val="22"/>
-        </w:rPr>
-      </w:pPr>
-      <w:r>
-        <w:rPr>
-          <w:rFonts w:ascii="Times New Roman" w:hAnsi="Times New Roman"/>
-          <w:b/>
-          <w:bCs/>
-          <w:sz w:val="24"/>
-          <w:szCs w:val="22"/>
-        </w:rPr>
-        <w:t xml:space="preserve">System testing – </w:t>
-      </w:r>
-      <w:r>
-        <w:rPr>
-          <w:rFonts w:ascii="Times New Roman" w:hAnsi="Times New Roman"/>
-          <w:sz w:val="24"/>
-          <w:szCs w:val="22"/>
-        </w:rPr>
-        <w:t xml:space="preserve">Once all unit tests and integration tests are made and pass, I then can start system testing the entire application. </w:t>
-      </w:r>
-      <w:r>
-        <w:rPr>
-          <w:rFonts w:ascii="Times New Roman" w:hAnsi="Times New Roman"/>
-          <w:sz w:val="24"/>
-          <w:szCs w:val="22"/>
-        </w:rPr>
-        <w:t xml:space="preserve">This is done by testing the test cases that can be found test-plan document. For this part I will be testing the application and checking whether the desired outcome is met or not. </w:t>
-      </w:r>
-      <w:r>
-        <w:rPr>
-          <w:rFonts w:ascii="Times New Roman" w:hAnsi="Times New Roman"/>
-          <w:sz w:val="24"/>
-          <w:szCs w:val="22"/>
-        </w:rPr>
-        <w:t>System testing evaluates the complete, integrated system against its requirements</w:t>
-      </w:r>
-      <w:r>
-        <w:rPr>
-          <w:rFonts w:asciiTheme="majorHAnsi" w:hAnsiTheme="majorHAnsi" w:cstheme="majorHAnsi"/>
-          <w:sz w:val="24"/>
-          <w:szCs w:val="22"/>
-        </w:rPr>
-        <w:t>. </w:t>
-      </w:r>
-      <w:r>
-        <w:rPr>
-          <w:rFonts w:asciiTheme="majorHAnsi" w:hAnsiTheme="majorHAnsi" w:cstheme="majorHAnsi"/>
-          <w:sz w:val="24"/>
-          <w:szCs w:val="22"/>
-        </w:rPr>
-        <w:t xml:space="preserve"> </w:t>
-      </w:r>
-      <w:r>
-        <w:rPr>
-          <w:rFonts w:asciiTheme="majorHAnsi" w:hAnsiTheme="majorHAnsi" w:cstheme="majorHAnsi"/>
-          <w:color w:val="000000"/>
-          <w:shd w:val="clear" w:color="auto" w:fill="FFFFFF"/>
-        </w:rPr>
-        <w:t>(</w:t>
-      </w:r>
-      <w:r>
-        <w:rPr>
-          <w:rFonts w:asciiTheme="majorHAnsi" w:hAnsiTheme="majorHAnsi" w:cstheme="majorHAnsi"/>
-          <w:i/>
-          <w:iCs/>
-          <w:color w:val="000000"/>
-        </w:rPr>
-        <w:t>Methods - ICT research methods</w:t>
-      </w:r>
-      <w:r>
-        <w:rPr>
-          <w:rFonts w:asciiTheme="majorHAnsi" w:hAnsiTheme="majorHAnsi" w:cstheme="majorHAnsi"/>
-          <w:color w:val="000000"/>
-          <w:shd w:val="clear" w:color="auto" w:fill="FFFFFF"/>
-        </w:rPr>
-        <w:t>, 2021)</w:t>
-      </w:r>
-    </w:p>
-    <w:p>
-      <w:pPr>
-        <w:spacing w:line="360" w:lineRule="auto"/>
-        <w:rPr>
-          <w:rFonts w:ascii="Times New Roman" w:hAnsi="Times New Roman"/>
-          <w:sz w:val="24"/>
-          <w:szCs w:val="22"/>
-        </w:rPr>
-      </w:pPr>
-      <w:r>
-        <w:rPr>
-          <w:rFonts w:ascii="Times New Roman" w:hAnsi="Times New Roman"/>
-          <w:b/>
-          <w:bCs/>
-          <w:sz w:val="24"/>
-          <w:szCs w:val="22"/>
-        </w:rPr>
-        <w:t xml:space="preserve">Acceptance testing – </w:t>
-      </w:r>
-      <w:r>
-        <w:rPr>
-          <w:rFonts w:ascii="Times New Roman" w:hAnsi="Times New Roman"/>
-          <w:sz w:val="24"/>
-          <w:szCs w:val="22"/>
-        </w:rPr>
-        <w:t xml:space="preserve">Once </w:t>
-      </w:r>
-      <w:proofErr w:type="gramStart"/>
-      <w:r>
-        <w:rPr>
-          <w:rFonts w:ascii="Times New Roman" w:hAnsi="Times New Roman"/>
-          <w:sz w:val="24"/>
-          <w:szCs w:val="22"/>
-        </w:rPr>
-        <w:t>all of</w:t>
-      </w:r>
-      <w:proofErr w:type="gramEnd"/>
-      <w:r>
-        <w:rPr>
-          <w:rFonts w:ascii="Times New Roman" w:hAnsi="Times New Roman"/>
-          <w:sz w:val="24"/>
-          <w:szCs w:val="22"/>
-        </w:rPr>
-        <w:t xml:space="preserve"> the aforementioned tests are made and pass, then I will be able to try the acceptance tests. Here we test the requirements set out by the client/s and see whether the application does everything that there was set out for it to do. This is done to ensure the end client is satisfied with the experience.</w:t>
-      </w:r>
-    </w:p>
-    <w:p>
-      <w:pPr>
-        <w:spacing w:line="360" w:lineRule="auto"/>
-        <w:rPr>
-          <w:rFonts w:ascii="Times New Roman" w:hAnsi="Times New Roman"/>
-          <w:sz w:val="24"/>
-          <w:szCs w:val="22"/>
-        </w:rPr>
-      </w:pPr>
-    </w:p>
-    <w:p>
-      <w:pPr>
-        <w:spacing w:line="360" w:lineRule="auto"/>
-        <w:rPr>
-          <w:rFonts w:ascii="Times New Roman" w:hAnsi="Times New Roman"/>
-          <w:sz w:val="24"/>
-          <w:szCs w:val="22"/>
-        </w:rPr>
-      </w:pPr>
-      <w:r>
-        <w:rPr>
-          <w:rFonts w:ascii="Times New Roman" w:hAnsi="Times New Roman"/>
-          <w:sz w:val="24"/>
-          <w:szCs w:val="22"/>
-        </w:rPr>
-        <w:t xml:space="preserve">Once </w:t>
-      </w:r>
-      <w:proofErr w:type="gramStart"/>
-      <w:r>
-        <w:rPr>
-          <w:rFonts w:ascii="Times New Roman" w:hAnsi="Times New Roman"/>
-          <w:sz w:val="24"/>
-          <w:szCs w:val="22"/>
-        </w:rPr>
-        <w:t>all of</w:t>
-      </w:r>
-      <w:proofErr w:type="gramEnd"/>
-      <w:r>
-        <w:rPr>
-          <w:rFonts w:ascii="Times New Roman" w:hAnsi="Times New Roman"/>
-          <w:sz w:val="24"/>
-          <w:szCs w:val="22"/>
-        </w:rPr>
-        <w:t xml:space="preserve"> these </w:t>
-      </w:r>
-      <w:r>
-        <w:rPr>
-          <w:rFonts w:ascii="Times New Roman" w:hAnsi="Times New Roman"/>
-          <w:sz w:val="24"/>
-          <w:szCs w:val="22"/>
-        </w:rPr>
-        <w:t>test’s</w:t>
-      </w:r>
-      <w:r>
-        <w:rPr>
-          <w:rFonts w:ascii="Times New Roman" w:hAnsi="Times New Roman"/>
-          <w:sz w:val="24"/>
-          <w:szCs w:val="22"/>
-        </w:rPr>
-        <w:t xml:space="preserve"> pass, then you may consider your application thoroughly tested and ready for deployment to the client and subsequent end users.</w:t>
-      </w:r>
-    </w:p>
-    <w:p>
-      <w:pPr>
-        <w:spacing w:line="360" w:lineRule="auto"/>
-        <w:rPr>
-          <w:rFonts w:ascii="Times New Roman" w:hAnsi="Times New Roman"/>
-          <w:sz w:val="24"/>
-          <w:szCs w:val="22"/>
-        </w:rPr>
-      </w:pPr>
-    </w:p>
-    <w:p>
-      <w:pPr>
-        <w:spacing w:after="160" w:line="259" w:lineRule="auto"/>
-        <w:jc w:val="left"/>
-        <w:rPr>
-          <w:rFonts w:ascii="Times New Roman" w:hAnsi="Times New Roman"/>
-          <w:sz w:val="24"/>
-          <w:szCs w:val="22"/>
-        </w:rPr>
-      </w:pPr>
-      <w:r>
-        <w:rPr>
-          <w:rFonts w:ascii="Times New Roman" w:hAnsi="Times New Roman"/>
-          <w:sz w:val="24"/>
-          <w:szCs w:val="22"/>
-        </w:rPr>
-        <w:br w:type="page"/>
-      </w:r>
-    </w:p>
-    <w:p>
-      <w:pPr>
-        <w:pStyle w:val="Heading1"/>
-        <w:spacing w:line="360" w:lineRule="auto"/>
-        <w:ind w:left="426" w:hanging="426"/>
-        <w:rPr>
-          <w:rFonts w:ascii="Times New Roman" w:hAnsi="Times New Roman" w:cs="Times New Roman"/>
-        </w:rPr>
-      </w:pPr>
-      <w:bookmarkStart w:id="10" w:name="_Toc87034981"/>
+      <w:bookmarkStart w:id="7" w:name="_Toc89990840"/>
       <w:r>
         <w:rPr>
           <w:rFonts w:ascii="Times New Roman" w:hAnsi="Times New Roman" w:cs="Times New Roman"/>
@@ -5296,7 +4114,7 @@
         </w:rPr>
         <w:t>Bibliography</w:t>
       </w:r>
-      <w:bookmarkEnd w:id="10"/>
+      <w:bookmarkEnd w:id="7"/>
     </w:p>
     <w:p>
       <w:pPr>

</xml_diff>